<commit_message>
CIV-15070 Docmosis template update to extract application fee/s (#5380)
* CIV-15070 Update templates

* CIV-15070 Search for fee

* CIV-15070 Search for fee

* CIV-15070 Fees for documents

* CIV-15070 Update unit tests

* CIV-15070 Update unit tests

* CIV-15070 Fix checkstyle issue

---------

Co-authored-by: Azam <106387766+Azam-Hmcts@users.noreply.github.com>
</commit_message>
<xml_diff>
--- a/docker/docmosis/templates/CV-CMC-LET-ENG-LIP-JO0003.docx
+++ b/docker/docmosis/templates/CV-CMC-LET-ENG-LIP-JO0003.docx
@@ -1,6 +1,6 @@
 
 <file path=word/document.xml><?xml version="1.0" encoding="utf-8"?>
-<w:document xmlns:wpc="http://schemas.microsoft.com/office/word/2010/wordprocessingCanvas" xmlns:cx="http://schemas.microsoft.com/office/drawing/2014/chartex" xmlns:cx1="http://schemas.microsoft.com/office/drawing/2015/9/8/chartex" xmlns:cx2="http://schemas.microsoft.com/office/drawing/2015/10/21/chartex" xmlns:cx3="http://schemas.microsoft.com/office/drawing/2016/5/9/chartex" xmlns:cx4="http://schemas.microsoft.com/office/drawing/2016/5/10/chartex" xmlns:cx5="http://schemas.microsoft.com/office/drawing/2016/5/11/chartex" xmlns:cx6="http://schemas.microsoft.com/office/drawing/2016/5/12/chartex" xmlns:cx7="http://schemas.microsoft.com/office/drawing/2016/5/13/chartex" xmlns:cx8="http://schemas.microsoft.com/office/drawing/2016/5/14/chartex" xmlns:mc="http://schemas.openxmlformats.org/markup-compatibility/2006" xmlns:aink="http://schemas.microsoft.com/office/drawing/2016/ink" xmlns:am3d="http://schemas.microsoft.com/office/drawing/2017/model3d" xmlns:o="urn:schemas-microsoft-com:office:office" xmlns:oel="http://schemas.microsoft.com/office/2019/extlst" xmlns:r="http://schemas.openxmlformats.org/officeDocument/2006/relationships" xmlns:m="http://schemas.openxmlformats.org/officeDocument/2006/math" xmlns:v="urn:schemas-microsoft-com:vml" xmlns:wp14="http://schemas.microsoft.com/office/word/2010/wordprocessingDrawing" xmlns:wp="http://schemas.openxmlformats.org/drawingml/2006/wordprocessingDrawing" xmlns:w10="urn:schemas-microsoft-com:office:word" xmlns:w="http://schemas.openxmlformats.org/wordprocessingml/2006/main" xmlns:w14="http://schemas.microsoft.com/office/word/2010/wordml" xmlns:w15="http://schemas.microsoft.com/office/word/2012/wordml" xmlns:w16cex="http://schemas.microsoft.com/office/word/2018/wordml/cex" xmlns:w16cid="http://schemas.microsoft.com/office/word/2016/wordml/cid" xmlns:w16="http://schemas.microsoft.com/office/word/2018/wordml" xmlns:w16sdtdh="http://schemas.microsoft.com/office/word/2020/wordml/sdtdatahash" xmlns:w16se="http://schemas.microsoft.com/office/word/2015/wordml/symex" xmlns:wpg="http://schemas.microsoft.com/office/word/2010/wordprocessingGroup" xmlns:wpi="http://schemas.microsoft.com/office/word/2010/wordprocessingInk" xmlns:wne="http://schemas.microsoft.com/office/word/2006/wordml" xmlns:wps="http://schemas.microsoft.com/office/word/2010/wordprocessingShape" mc:Ignorable="w14 w15 w16se w16cid w16 w16cex w16sdtdh wp14">
+<w:document xmlns:wpc="http://schemas.microsoft.com/office/word/2010/wordprocessingCanvas" xmlns:cx="http://schemas.microsoft.com/office/drawing/2014/chartex" xmlns:cx1="http://schemas.microsoft.com/office/drawing/2015/9/8/chartex" xmlns:cx2="http://schemas.microsoft.com/office/drawing/2015/10/21/chartex" xmlns:cx3="http://schemas.microsoft.com/office/drawing/2016/5/9/chartex" xmlns:cx4="http://schemas.microsoft.com/office/drawing/2016/5/10/chartex" xmlns:cx5="http://schemas.microsoft.com/office/drawing/2016/5/11/chartex" xmlns:cx6="http://schemas.microsoft.com/office/drawing/2016/5/12/chartex" xmlns:cx7="http://schemas.microsoft.com/office/drawing/2016/5/13/chartex" xmlns:cx8="http://schemas.microsoft.com/office/drawing/2016/5/14/chartex" xmlns:mc="http://schemas.openxmlformats.org/markup-compatibility/2006" xmlns:aink="http://schemas.microsoft.com/office/drawing/2016/ink" xmlns:am3d="http://schemas.microsoft.com/office/drawing/2017/model3d" xmlns:o="urn:schemas-microsoft-com:office:office" xmlns:oel="http://schemas.microsoft.com/office/2019/extlst" xmlns:r="http://schemas.openxmlformats.org/officeDocument/2006/relationships" xmlns:m="http://schemas.openxmlformats.org/officeDocument/2006/math" xmlns:v="urn:schemas-microsoft-com:vml" xmlns:wp14="http://schemas.microsoft.com/office/word/2010/wordprocessingDrawing" xmlns:wp="http://schemas.openxmlformats.org/drawingml/2006/wordprocessingDrawing" xmlns:w10="urn:schemas-microsoft-com:office:word" xmlns:w="http://schemas.openxmlformats.org/wordprocessingml/2006/main" xmlns:w14="http://schemas.microsoft.com/office/word/2010/wordml" xmlns:w15="http://schemas.microsoft.com/office/word/2012/wordml" xmlns:w16cex="http://schemas.microsoft.com/office/word/2018/wordml/cex" xmlns:w16cid="http://schemas.microsoft.com/office/word/2016/wordml/cid" xmlns:w16="http://schemas.microsoft.com/office/word/2018/wordml" xmlns:w16du="http://schemas.microsoft.com/office/word/2023/wordml/word16du" xmlns:w16sdtdh="http://schemas.microsoft.com/office/word/2020/wordml/sdtdatahash" xmlns:w16se="http://schemas.microsoft.com/office/word/2015/wordml/symex" xmlns:wpg="http://schemas.microsoft.com/office/word/2010/wordprocessingGroup" xmlns:wpi="http://schemas.microsoft.com/office/word/2010/wordprocessingInk" xmlns:wne="http://schemas.microsoft.com/office/word/2006/wordml" xmlns:wps="http://schemas.microsoft.com/office/word/2010/wordprocessingShape" mc:Ignorable="w14 w15 w16se w16cid w16 w16cex w16sdtdh w16du wp14">
   <w:body>
     <w:p>
       <w:pPr>
@@ -129,7 +129,29 @@
                                 <w:sz w:val="22"/>
                                 <w:szCs w:val="20"/>
                               </w:rPr>
-                              <w:t>&lt;&lt;claimReferenceNumber&gt;&gt;</w:t>
+                              <w:t>&lt;&lt;</w:t>
+                            </w:r>
+                            <w:proofErr w:type="spellStart"/>
+                            <w:r>
+                              <w:rPr>
+                                <w:b/>
+                                <w:color w:val="FFFFFF"/>
+                                <w:spacing w:val="-1"/>
+                                <w:sz w:val="22"/>
+                                <w:szCs w:val="20"/>
+                              </w:rPr>
+                              <w:t>claimReferenceNumber</w:t>
+                            </w:r>
+                            <w:proofErr w:type="spellEnd"/>
+                            <w:r>
+                              <w:rPr>
+                                <w:b/>
+                                <w:color w:val="FFFFFF"/>
+                                <w:spacing w:val="-1"/>
+                                <w:sz w:val="22"/>
+                                <w:szCs w:val="20"/>
+                              </w:rPr>
+                              <w:t>&gt;&gt;</w:t>
                             </w:r>
                           </w:p>
                         </w:txbxContent>
@@ -217,7 +239,29 @@
                           <w:sz w:val="22"/>
                           <w:szCs w:val="20"/>
                         </w:rPr>
-                        <w:t>&lt;&lt;claimReferenceNumber&gt;&gt;</w:t>
+                        <w:t>&lt;&lt;</w:t>
+                      </w:r>
+                      <w:proofErr w:type="spellStart"/>
+                      <w:r>
+                        <w:rPr>
+                          <w:b/>
+                          <w:color w:val="FFFFFF"/>
+                          <w:spacing w:val="-1"/>
+                          <w:sz w:val="22"/>
+                          <w:szCs w:val="20"/>
+                        </w:rPr>
+                        <w:t>claimReferenceNumber</w:t>
+                      </w:r>
+                      <w:proofErr w:type="spellEnd"/>
+                      <w:r>
+                        <w:rPr>
+                          <w:b/>
+                          <w:color w:val="FFFFFF"/>
+                          <w:spacing w:val="-1"/>
+                          <w:sz w:val="22"/>
+                          <w:szCs w:val="20"/>
+                        </w:rPr>
+                        <w:t>&gt;&gt;</w:t>
                       </w:r>
                     </w:p>
                   </w:txbxContent>
@@ -16938,6 +16982,8 @@
         </w:rPr>
         <w:t>&lt;&lt;</w:t>
       </w:r>
+      <w:proofErr w:type="spellStart"/>
+      <w:proofErr w:type="gramStart"/>
       <w:r>
         <w:rPr>
           <w:sz w:val="20"/>
@@ -16950,7 +16996,16 @@
           <w:sz w:val="20"/>
           <w:szCs w:val="20"/>
         </w:rPr>
-        <w:t>.partyName&gt;&gt;</w:t>
+        <w:t>.partyName</w:t>
+      </w:r>
+      <w:proofErr w:type="spellEnd"/>
+      <w:proofErr w:type="gramEnd"/>
+      <w:r>
+        <w:rPr>
+          <w:sz w:val="20"/>
+          <w:szCs w:val="20"/>
+        </w:rPr>
+        <w:t>&gt;&gt;</w:t>
       </w:r>
       <w:r>
         <w:rPr>
@@ -16994,6 +17049,7 @@
         </w:rPr>
         <w:t>&lt;</w:t>
       </w:r>
+      <w:proofErr w:type="spellStart"/>
       <w:r>
         <w:rPr>
           <w:sz w:val="20"/>
@@ -17006,7 +17062,15 @@
           <w:sz w:val="20"/>
           <w:szCs w:val="20"/>
         </w:rPr>
-        <w:t>ssueDate&gt;&gt;</w:t>
+        <w:t>ssueDate</w:t>
+      </w:r>
+      <w:proofErr w:type="spellEnd"/>
+      <w:r>
+        <w:rPr>
+          <w:sz w:val="20"/>
+          <w:szCs w:val="20"/>
+        </w:rPr>
+        <w:t>&gt;&gt;</w:t>
       </w:r>
     </w:p>
     <w:bookmarkEnd w:id="0"/>
@@ -17023,7 +17087,23 @@
           <w:sz w:val="20"/>
           <w:szCs w:val="20"/>
         </w:rPr>
-        <w:t>&lt;&lt; defendant.primaryAddress.AddressLine1&gt;&gt;</w:t>
+        <w:t xml:space="preserve">&lt;&lt; </w:t>
+      </w:r>
+      <w:proofErr w:type="gramStart"/>
+      <w:r>
+        <w:rPr>
+          <w:sz w:val="20"/>
+          <w:szCs w:val="20"/>
+        </w:rPr>
+        <w:t>defendant.primaryAddress.AddressLine</w:t>
+      </w:r>
+      <w:proofErr w:type="gramEnd"/>
+      <w:r>
+        <w:rPr>
+          <w:sz w:val="20"/>
+          <w:szCs w:val="20"/>
+        </w:rPr>
+        <w:t>1&gt;&gt;</w:t>
       </w:r>
     </w:p>
     <w:p>
@@ -17038,7 +17118,23 @@
           <w:sz w:val="20"/>
           <w:szCs w:val="20"/>
         </w:rPr>
-        <w:t>&lt;&lt;cs_{ defendant.primaryAddress.AddressLine2 != null}&gt;&gt;</w:t>
+        <w:t>&lt;&lt;cs</w:t>
+      </w:r>
+      <w:proofErr w:type="gramStart"/>
+      <w:r>
+        <w:rPr>
+          <w:sz w:val="20"/>
+          <w:szCs w:val="20"/>
+        </w:rPr>
+        <w:t>_{ defendant</w:t>
+      </w:r>
+      <w:proofErr w:type="gramEnd"/>
+      <w:r>
+        <w:rPr>
+          <w:sz w:val="20"/>
+          <w:szCs w:val="20"/>
+        </w:rPr>
+        <w:t>.primaryAddress.AddressLine2 != null}&gt;&gt;</w:t>
       </w:r>
     </w:p>
     <w:p>
@@ -17053,7 +17149,23 @@
           <w:sz w:val="20"/>
           <w:szCs w:val="20"/>
         </w:rPr>
-        <w:t>&lt;&lt; defendant.primaryAddress.AddressLine2&gt;&gt;</w:t>
+        <w:t xml:space="preserve">&lt;&lt; </w:t>
+      </w:r>
+      <w:proofErr w:type="gramStart"/>
+      <w:r>
+        <w:rPr>
+          <w:sz w:val="20"/>
+          <w:szCs w:val="20"/>
+        </w:rPr>
+        <w:t>defendant.primaryAddress.AddressLine</w:t>
+      </w:r>
+      <w:proofErr w:type="gramEnd"/>
+      <w:r>
+        <w:rPr>
+          <w:sz w:val="20"/>
+          <w:szCs w:val="20"/>
+        </w:rPr>
+        <w:t>2&gt;&gt;</w:t>
       </w:r>
     </w:p>
     <w:p>
@@ -17087,6 +17199,8 @@
         </w:rPr>
         <w:t>&lt;&lt;</w:t>
       </w:r>
+      <w:proofErr w:type="spellStart"/>
+      <w:proofErr w:type="gramStart"/>
       <w:r>
         <w:rPr>
           <w:rFonts w:ascii="Arial" w:eastAsia="Arial" w:hAnsi="Arial" w:cs="Arial"/>
@@ -17122,6 +17236,8 @@
         </w:rPr>
         <w:t>PostTown</w:t>
       </w:r>
+      <w:proofErr w:type="spellEnd"/>
+      <w:proofErr w:type="gramEnd"/>
       <w:r>
         <w:rPr>
           <w:rFonts w:ascii="Arial" w:eastAsia="Arial" w:hAnsi="Arial" w:cs="Arial"/>
@@ -17146,6 +17262,8 @@
         </w:rPr>
         <w:t>&lt;&lt;</w:t>
       </w:r>
+      <w:proofErr w:type="spellStart"/>
+      <w:proofErr w:type="gramStart"/>
       <w:r>
         <w:rPr>
           <w:rFonts w:ascii="Arial" w:eastAsia="Arial" w:hAnsi="Arial" w:cs="Arial"/>
@@ -17167,6 +17285,8 @@
         </w:rPr>
         <w:t>primaryAddress.PostCode</w:t>
       </w:r>
+      <w:proofErr w:type="spellEnd"/>
+      <w:proofErr w:type="gramEnd"/>
       <w:r>
         <w:rPr>
           <w:rFonts w:ascii="Arial" w:eastAsia="Arial" w:hAnsi="Arial" w:cs="Arial"/>
@@ -17243,7 +17363,25 @@
           <w:rFonts w:eastAsia="Helvetica"/>
           <w:color w:val="000000" w:themeColor="text1"/>
         </w:rPr>
-        <w:t>&lt;&lt;defendant.partyName&gt;&gt;</w:t>
+        <w:t>&lt;&lt;</w:t>
+      </w:r>
+      <w:proofErr w:type="spellStart"/>
+      <w:proofErr w:type="gramStart"/>
+      <w:r>
+        <w:rPr>
+          <w:rFonts w:eastAsia="Helvetica"/>
+          <w:color w:val="000000" w:themeColor="text1"/>
+        </w:rPr>
+        <w:t>defendant.partyName</w:t>
+      </w:r>
+      <w:proofErr w:type="spellEnd"/>
+      <w:proofErr w:type="gramEnd"/>
+      <w:r>
+        <w:rPr>
+          <w:rFonts w:eastAsia="Helvetica"/>
+          <w:color w:val="000000" w:themeColor="text1"/>
+        </w:rPr>
+        <w:t>&gt;&gt;</w:t>
       </w:r>
       <w:r>
         <w:rPr>
@@ -17283,25 +17421,7 @@
           <w:sz w:val="24"/>
           <w:szCs w:val="24"/>
         </w:rPr>
-        <w:t>We are contacting you because a judgment has been made against you as the</w:t>
-      </w:r>
-      <w:r>
-        <w:rPr>
-          <w:rFonts w:eastAsia="Helvetica"/>
-          <w:color w:val="000000" w:themeColor="text1"/>
-          <w:sz w:val="24"/>
-          <w:szCs w:val="24"/>
-        </w:rPr>
-        <w:t xml:space="preserve"> </w:t>
-      </w:r>
-      <w:r>
-        <w:rPr>
-          <w:rFonts w:eastAsia="Helvetica"/>
-          <w:color w:val="000000" w:themeColor="text1"/>
-          <w:sz w:val="24"/>
-          <w:szCs w:val="24"/>
-        </w:rPr>
-        <w:t>defendant in a money</w:t>
+        <w:t>We are contacting you because a judgment has been made against you as the defendant in a money</w:t>
       </w:r>
     </w:p>
     <w:p>
@@ -17322,8 +17442,9 @@
           <w:sz w:val="24"/>
           <w:szCs w:val="24"/>
         </w:rPr>
-        <w:t>claim made by the claimant, &lt;&lt;claimantName&gt;&gt;. This is also</w:t>
+        <w:t>claim made by the claimant, &lt;&lt;</w:t>
       </w:r>
+      <w:proofErr w:type="spellStart"/>
       <w:r>
         <w:rPr>
           <w:rFonts w:eastAsia="Helvetica"/>
@@ -17331,8 +17452,9 @@
           <w:sz w:val="24"/>
           <w:szCs w:val="24"/>
         </w:rPr>
-        <w:t xml:space="preserve"> </w:t>
+        <w:t>claimantName</w:t>
       </w:r>
+      <w:proofErr w:type="spellEnd"/>
       <w:r>
         <w:rPr>
           <w:rFonts w:eastAsia="Helvetica"/>
@@ -17340,7 +17462,7 @@
           <w:sz w:val="24"/>
           <w:szCs w:val="24"/>
         </w:rPr>
-        <w:t>known as a County Court Judgment (CCJ).</w:t>
+        <w:t>&gt;&gt;. This is also known as a County Court Judgment (CCJ).</w:t>
       </w:r>
     </w:p>
     <w:p>
@@ -17382,7 +17504,27 @@
           <w:sz w:val="24"/>
           <w:szCs w:val="24"/>
         </w:rPr>
-        <w:t xml:space="preserve">a ‘determination of means’ </w:t>
+        <w:t xml:space="preserve">a ‘determination of </w:t>
+      </w:r>
+      <w:proofErr w:type="gramStart"/>
+      <w:r>
+        <w:rPr>
+          <w:rFonts w:eastAsia="Helvetica"/>
+          <w:color w:val="000000" w:themeColor="text1"/>
+          <w:sz w:val="24"/>
+          <w:szCs w:val="24"/>
+        </w:rPr>
+        <w:t>means’</w:t>
+      </w:r>
+      <w:proofErr w:type="gramEnd"/>
+      <w:r>
+        <w:rPr>
+          <w:rFonts w:eastAsia="Helvetica"/>
+          <w:color w:val="000000" w:themeColor="text1"/>
+          <w:sz w:val="24"/>
+          <w:szCs w:val="24"/>
+        </w:rPr>
+        <w:t xml:space="preserve"> </w:t>
       </w:r>
       <w:r>
         <w:rPr>
@@ -17412,25 +17554,7 @@
           <w:sz w:val="24"/>
           <w:szCs w:val="24"/>
         </w:rPr>
-        <w:t>Your income and expenditure were used to calculate how much you could</w:t>
-      </w:r>
-      <w:r>
-        <w:rPr>
-          <w:rFonts w:eastAsia="Helvetica"/>
-          <w:color w:val="000000" w:themeColor="text1"/>
-          <w:sz w:val="24"/>
-          <w:szCs w:val="24"/>
-        </w:rPr>
-        <w:t xml:space="preserve"> </w:t>
-      </w:r>
-      <w:r>
-        <w:rPr>
-          <w:rFonts w:eastAsia="Helvetica"/>
-          <w:color w:val="000000" w:themeColor="text1"/>
-          <w:sz w:val="24"/>
-          <w:szCs w:val="24"/>
-        </w:rPr>
-        <w:t xml:space="preserve">reasonably pay back and </w:t>
+        <w:t xml:space="preserve">Your income and expenditure were used to calculate how much you could reasonably pay back and </w:t>
       </w:r>
     </w:p>
     <w:p>
@@ -17484,25 +17608,7 @@
           <w:sz w:val="24"/>
           <w:szCs w:val="24"/>
         </w:rPr>
-        <w:t>The details of how much you need to pay and by when are stated on the enclosed</w:t>
-      </w:r>
-      <w:r>
-        <w:rPr>
-          <w:rFonts w:eastAsia="Helvetica"/>
-          <w:color w:val="000000" w:themeColor="text1"/>
-          <w:sz w:val="24"/>
-          <w:szCs w:val="24"/>
-        </w:rPr>
-        <w:t xml:space="preserve"> </w:t>
-      </w:r>
-      <w:r>
-        <w:rPr>
-          <w:rFonts w:eastAsia="Helvetica"/>
-          <w:color w:val="000000" w:themeColor="text1"/>
-          <w:sz w:val="24"/>
-          <w:szCs w:val="24"/>
-        </w:rPr>
-        <w:t>judgment.</w:t>
+        <w:t>The details of how much you need to pay and by when are stated on the enclosed judgment.</w:t>
       </w:r>
     </w:p>
     <w:p>
@@ -17688,7 +17794,27 @@
           <w:sz w:val="24"/>
           <w:szCs w:val="24"/>
         </w:rPr>
-        <w:t>If you miss a payment, the claimant can ask a court to authorise the collection of any</w:t>
+        <w:t xml:space="preserve">If you miss a payment, the claimant can ask a court to </w:t>
+      </w:r>
+      <w:proofErr w:type="spellStart"/>
+      <w:r>
+        <w:rPr>
+          <w:rFonts w:eastAsia="Helvetica"/>
+          <w:color w:val="000000" w:themeColor="text1"/>
+          <w:sz w:val="24"/>
+          <w:szCs w:val="24"/>
+        </w:rPr>
+        <w:t>authorise</w:t>
+      </w:r>
+      <w:proofErr w:type="spellEnd"/>
+      <w:r>
+        <w:rPr>
+          <w:rFonts w:eastAsia="Helvetica"/>
+          <w:color w:val="000000" w:themeColor="text1"/>
+          <w:sz w:val="24"/>
+          <w:szCs w:val="24"/>
+        </w:rPr>
+        <w:t xml:space="preserve"> the collection of any</w:t>
       </w:r>
     </w:p>
     <w:p>
@@ -18014,7 +18140,27 @@
           <w:sz w:val="24"/>
           <w:szCs w:val="24"/>
         </w:rPr>
-        <w:t>afford to pay. If your offer is rejected, the court will make a decision. You may need</w:t>
+        <w:t xml:space="preserve">afford to pay. If your offer is rejected, the court will </w:t>
+      </w:r>
+      <w:proofErr w:type="gramStart"/>
+      <w:r>
+        <w:rPr>
+          <w:rFonts w:eastAsia="Helvetica"/>
+          <w:color w:val="000000" w:themeColor="text1"/>
+          <w:sz w:val="24"/>
+          <w:szCs w:val="24"/>
+        </w:rPr>
+        <w:t>make a decision</w:t>
+      </w:r>
+      <w:proofErr w:type="gramEnd"/>
+      <w:r>
+        <w:rPr>
+          <w:rFonts w:eastAsia="Helvetica"/>
+          <w:color w:val="000000" w:themeColor="text1"/>
+          <w:sz w:val="24"/>
+          <w:szCs w:val="24"/>
+        </w:rPr>
+        <w:t>. You may need</w:t>
       </w:r>
     </w:p>
     <w:p>
@@ -18068,7 +18214,48 @@
           <w:sz w:val="24"/>
           <w:szCs w:val="24"/>
         </w:rPr>
-        <w:t>The fee for making this application is £14.</w:t>
+        <w:t xml:space="preserve">The fee for making this application is </w:t>
+      </w:r>
+      <w:r>
+        <w:rPr>
+          <w:rFonts w:eastAsia="Times New Roman"/>
+          <w:color w:val="172B4D"/>
+          <w:sz w:val="24"/>
+          <w:szCs w:val="24"/>
+          <w:lang w:eastAsia="en-GB"/>
+        </w:rPr>
+        <w:t>&lt;&lt;</w:t>
+      </w:r>
+      <w:proofErr w:type="spellStart"/>
+      <w:r>
+        <w:rPr>
+          <w:rFonts w:eastAsia="Times New Roman"/>
+          <w:color w:val="172B4D"/>
+          <w:sz w:val="24"/>
+          <w:szCs w:val="24"/>
+          <w:lang w:eastAsia="en-GB"/>
+        </w:rPr>
+        <w:t>varyJudgmentFee</w:t>
+      </w:r>
+      <w:proofErr w:type="spellEnd"/>
+      <w:r>
+        <w:rPr>
+          <w:rFonts w:eastAsia="Times New Roman"/>
+          <w:color w:val="172B4D"/>
+          <w:sz w:val="24"/>
+          <w:szCs w:val="24"/>
+          <w:lang w:eastAsia="en-GB"/>
+        </w:rPr>
+        <w:t>&gt;&gt;</w:t>
+      </w:r>
+      <w:r>
+        <w:rPr>
+          <w:rFonts w:eastAsia="Helvetica"/>
+          <w:color w:val="000000" w:themeColor="text1"/>
+          <w:sz w:val="24"/>
+          <w:szCs w:val="24"/>
+        </w:rPr>
+        <w:t>.</w:t>
       </w:r>
     </w:p>
     <w:p>
@@ -18218,6 +18405,7 @@
         </w:rPr>
         <w:t>&lt;&lt;</w:t>
       </w:r>
+      <w:proofErr w:type="spellStart"/>
       <w:r>
         <w:rPr>
           <w:rFonts w:eastAsia="Times New Roman"/>
@@ -18228,6 +18416,7 @@
         </w:rPr>
         <w:t>respondToClaimUrl</w:t>
       </w:r>
+      <w:proofErr w:type="spellEnd"/>
       <w:r>
         <w:rPr>
           <w:rFonts w:eastAsia="Times New Roman"/>
@@ -18282,7 +18471,29 @@
           <w:szCs w:val="24"/>
           <w:lang w:eastAsia="en-GB"/>
         </w:rPr>
-        <w:t>&lt;&lt;claimReferenceNumber&gt;&gt;</w:t>
+        <w:t>&lt;&lt;</w:t>
+      </w:r>
+      <w:proofErr w:type="spellStart"/>
+      <w:r>
+        <w:rPr>
+          <w:rFonts w:eastAsia="Times New Roman"/>
+          <w:color w:val="172B4D"/>
+          <w:sz w:val="24"/>
+          <w:szCs w:val="24"/>
+          <w:lang w:eastAsia="en-GB"/>
+        </w:rPr>
+        <w:t>claimReferenceNumber</w:t>
+      </w:r>
+      <w:proofErr w:type="spellEnd"/>
+      <w:r>
+        <w:rPr>
+          <w:rFonts w:eastAsia="Times New Roman"/>
+          <w:color w:val="172B4D"/>
+          <w:sz w:val="24"/>
+          <w:szCs w:val="24"/>
+          <w:lang w:eastAsia="en-GB"/>
+        </w:rPr>
+        <w:t>&gt;&gt;</w:t>
       </w:r>
       <w:r>
         <w:rPr>
@@ -18852,7 +19063,58 @@
           <w:sz w:val="24"/>
           <w:szCs w:val="24"/>
         </w:rPr>
-        <w:t>You’ll need to include a cheque for £14- make it payable to ‘HMCTS’. If you want to pay</w:t>
+        <w:t xml:space="preserve">You’ll need to include a cheque for </w:t>
+      </w:r>
+      <w:r>
+        <w:rPr>
+          <w:rFonts w:eastAsia="Times New Roman"/>
+          <w:color w:val="172B4D"/>
+          <w:sz w:val="24"/>
+          <w:szCs w:val="24"/>
+          <w:lang w:eastAsia="en-GB"/>
+        </w:rPr>
+        <w:t>&lt;&lt;</w:t>
+      </w:r>
+      <w:proofErr w:type="spellStart"/>
+      <w:r>
+        <w:rPr>
+          <w:rFonts w:eastAsia="Times New Roman"/>
+          <w:color w:val="172B4D"/>
+          <w:sz w:val="24"/>
+          <w:szCs w:val="24"/>
+          <w:lang w:eastAsia="en-GB"/>
+        </w:rPr>
+        <w:t>certifOfSatisfaction</w:t>
+      </w:r>
+      <w:r>
+        <w:rPr>
+          <w:rFonts w:eastAsia="Times New Roman"/>
+          <w:color w:val="172B4D"/>
+          <w:sz w:val="24"/>
+          <w:szCs w:val="24"/>
+          <w:lang w:eastAsia="en-GB"/>
+        </w:rPr>
+        <w:t>Fee</w:t>
+      </w:r>
+      <w:proofErr w:type="spellEnd"/>
+      <w:r>
+        <w:rPr>
+          <w:rFonts w:eastAsia="Times New Roman"/>
+          <w:color w:val="172B4D"/>
+          <w:sz w:val="24"/>
+          <w:szCs w:val="24"/>
+          <w:lang w:eastAsia="en-GB"/>
+        </w:rPr>
+        <w:t>&gt;&gt;</w:t>
+      </w:r>
+      <w:r>
+        <w:rPr>
+          <w:rFonts w:eastAsia="Helvetica"/>
+          <w:color w:val="000000" w:themeColor="text1"/>
+          <w:sz w:val="24"/>
+          <w:szCs w:val="24"/>
+        </w:rPr>
+        <w:t>- make it payable to ‘HMCTS’. If you want to pay</w:t>
       </w:r>
     </w:p>
     <w:p>
@@ -18952,17 +19214,7 @@
           <w:sz w:val="32"/>
           <w:szCs w:val="32"/>
         </w:rPr>
-        <w:t>Get help with fees</w:t>
-      </w:r>
-      <w:r>
-        <w:rPr>
-          <w:b/>
-          <w:bCs/>
-          <w:color w:val="020A09"/>
-          <w:sz w:val="32"/>
-          <w:szCs w:val="32"/>
-        </w:rPr>
-        <w:t xml:space="preserve"> </w:t>
+        <w:t xml:space="preserve">Get help with fees </w:t>
       </w:r>
     </w:p>
     <w:p>
@@ -19069,7 +19321,23 @@
           <w:rFonts w:eastAsia="Times New Roman"/>
           <w:lang w:val="en-GB" w:eastAsia="en-GB"/>
         </w:rPr>
-        <w:t>National Debtline is a charity which provides free advice and resources to help</w:t>
+        <w:t xml:space="preserve">National </w:t>
+      </w:r>
+      <w:proofErr w:type="spellStart"/>
+      <w:r>
+        <w:rPr>
+          <w:rFonts w:eastAsia="Times New Roman"/>
+          <w:lang w:val="en-GB" w:eastAsia="en-GB"/>
+        </w:rPr>
+        <w:t>Debtline</w:t>
+      </w:r>
+      <w:proofErr w:type="spellEnd"/>
+      <w:r>
+        <w:rPr>
+          <w:rFonts w:eastAsia="Times New Roman"/>
+          <w:lang w:val="en-GB" w:eastAsia="en-GB"/>
+        </w:rPr>
+        <w:t xml:space="preserve"> is a charity which provides free advice and resources to help</w:t>
       </w:r>
     </w:p>
     <w:p>
@@ -19086,8 +19354,17 @@
           <w:rFonts w:eastAsia="Times New Roman"/>
           <w:lang w:val="en-GB" w:eastAsia="en-GB"/>
         </w:rPr>
-        <w:t>people deal with their debts. Services can be accessed over the phone, through their</w:t>
+        <w:t xml:space="preserve">people deal with their debts. Services can be accessed over the phone, through </w:t>
       </w:r>
+      <w:proofErr w:type="gramStart"/>
+      <w:r>
+        <w:rPr>
+          <w:rFonts w:eastAsia="Times New Roman"/>
+          <w:lang w:val="en-GB" w:eastAsia="en-GB"/>
+        </w:rPr>
+        <w:t>their</w:t>
+      </w:r>
+      <w:proofErr w:type="gramEnd"/>
     </w:p>
     <w:p>
       <w:pPr>
@@ -19205,7 +19482,7 @@
 </file>
 
 <file path=word/endnotes.xml><?xml version="1.0" encoding="utf-8"?>
-<w:endnotes xmlns:wpc="http://schemas.microsoft.com/office/word/2010/wordprocessingCanvas" xmlns:cx="http://schemas.microsoft.com/office/drawing/2014/chartex" xmlns:cx1="http://schemas.microsoft.com/office/drawing/2015/9/8/chartex" xmlns:cx2="http://schemas.microsoft.com/office/drawing/2015/10/21/chartex" xmlns:cx3="http://schemas.microsoft.com/office/drawing/2016/5/9/chartex" xmlns:cx4="http://schemas.microsoft.com/office/drawing/2016/5/10/chartex" xmlns:cx5="http://schemas.microsoft.com/office/drawing/2016/5/11/chartex" xmlns:cx6="http://schemas.microsoft.com/office/drawing/2016/5/12/chartex" xmlns:cx7="http://schemas.microsoft.com/office/drawing/2016/5/13/chartex" xmlns:cx8="http://schemas.microsoft.com/office/drawing/2016/5/14/chartex" xmlns:mc="http://schemas.openxmlformats.org/markup-compatibility/2006" xmlns:aink="http://schemas.microsoft.com/office/drawing/2016/ink" xmlns:am3d="http://schemas.microsoft.com/office/drawing/2017/model3d" xmlns:o="urn:schemas-microsoft-com:office:office" xmlns:oel="http://schemas.microsoft.com/office/2019/extlst" xmlns:r="http://schemas.openxmlformats.org/officeDocument/2006/relationships" xmlns:m="http://schemas.openxmlformats.org/officeDocument/2006/math" xmlns:v="urn:schemas-microsoft-com:vml" xmlns:wp14="http://schemas.microsoft.com/office/word/2010/wordprocessingDrawing" xmlns:wp="http://schemas.openxmlformats.org/drawingml/2006/wordprocessingDrawing" xmlns:w10="urn:schemas-microsoft-com:office:word" xmlns:w="http://schemas.openxmlformats.org/wordprocessingml/2006/main" xmlns:w14="http://schemas.microsoft.com/office/word/2010/wordml" xmlns:w15="http://schemas.microsoft.com/office/word/2012/wordml" xmlns:w16cex="http://schemas.microsoft.com/office/word/2018/wordml/cex" xmlns:w16cid="http://schemas.microsoft.com/office/word/2016/wordml/cid" xmlns:w16="http://schemas.microsoft.com/office/word/2018/wordml" xmlns:w16sdtdh="http://schemas.microsoft.com/office/word/2020/wordml/sdtdatahash" xmlns:w16se="http://schemas.microsoft.com/office/word/2015/wordml/symex" xmlns:wpg="http://schemas.microsoft.com/office/word/2010/wordprocessingGroup" xmlns:wpi="http://schemas.microsoft.com/office/word/2010/wordprocessingInk" xmlns:wne="http://schemas.microsoft.com/office/word/2006/wordml" xmlns:wps="http://schemas.microsoft.com/office/word/2010/wordprocessingShape" mc:Ignorable="w14 w15 w16se w16cid w16 w16cex w16sdtdh wp14">
+<w:endnotes xmlns:wpc="http://schemas.microsoft.com/office/word/2010/wordprocessingCanvas" xmlns:cx="http://schemas.microsoft.com/office/drawing/2014/chartex" xmlns:cx1="http://schemas.microsoft.com/office/drawing/2015/9/8/chartex" xmlns:cx2="http://schemas.microsoft.com/office/drawing/2015/10/21/chartex" xmlns:cx3="http://schemas.microsoft.com/office/drawing/2016/5/9/chartex" xmlns:cx4="http://schemas.microsoft.com/office/drawing/2016/5/10/chartex" xmlns:cx5="http://schemas.microsoft.com/office/drawing/2016/5/11/chartex" xmlns:cx6="http://schemas.microsoft.com/office/drawing/2016/5/12/chartex" xmlns:cx7="http://schemas.microsoft.com/office/drawing/2016/5/13/chartex" xmlns:cx8="http://schemas.microsoft.com/office/drawing/2016/5/14/chartex" xmlns:mc="http://schemas.openxmlformats.org/markup-compatibility/2006" xmlns:aink="http://schemas.microsoft.com/office/drawing/2016/ink" xmlns:am3d="http://schemas.microsoft.com/office/drawing/2017/model3d" xmlns:o="urn:schemas-microsoft-com:office:office" xmlns:oel="http://schemas.microsoft.com/office/2019/extlst" xmlns:r="http://schemas.openxmlformats.org/officeDocument/2006/relationships" xmlns:m="http://schemas.openxmlformats.org/officeDocument/2006/math" xmlns:v="urn:schemas-microsoft-com:vml" xmlns:wp14="http://schemas.microsoft.com/office/word/2010/wordprocessingDrawing" xmlns:wp="http://schemas.openxmlformats.org/drawingml/2006/wordprocessingDrawing" xmlns:w10="urn:schemas-microsoft-com:office:word" xmlns:w="http://schemas.openxmlformats.org/wordprocessingml/2006/main" xmlns:w14="http://schemas.microsoft.com/office/word/2010/wordml" xmlns:w15="http://schemas.microsoft.com/office/word/2012/wordml" xmlns:w16cex="http://schemas.microsoft.com/office/word/2018/wordml/cex" xmlns:w16cid="http://schemas.microsoft.com/office/word/2016/wordml/cid" xmlns:w16="http://schemas.microsoft.com/office/word/2018/wordml" xmlns:w16du="http://schemas.microsoft.com/office/word/2023/wordml/word16du" xmlns:w16sdtdh="http://schemas.microsoft.com/office/word/2020/wordml/sdtdatahash" xmlns:w16se="http://schemas.microsoft.com/office/word/2015/wordml/symex" xmlns:wpg="http://schemas.microsoft.com/office/word/2010/wordprocessingGroup" xmlns:wpi="http://schemas.microsoft.com/office/word/2010/wordprocessingInk" xmlns:wne="http://schemas.microsoft.com/office/word/2006/wordml" xmlns:wps="http://schemas.microsoft.com/office/word/2010/wordprocessingShape" mc:Ignorable="w14 w15 w16se w16cid w16 w16cex w16sdtdh w16du wp14">
   <w:endnote w:type="separator" w:id="-1">
     <w:p>
       <w:r>
@@ -19224,7 +19501,7 @@
 </file>
 
 <file path=word/footer1.xml><?xml version="1.0" encoding="utf-8"?>
-<w:ftr xmlns:wpc="http://schemas.microsoft.com/office/word/2010/wordprocessingCanvas" xmlns:cx="http://schemas.microsoft.com/office/drawing/2014/chartex" xmlns:cx1="http://schemas.microsoft.com/office/drawing/2015/9/8/chartex" xmlns:cx2="http://schemas.microsoft.com/office/drawing/2015/10/21/chartex" xmlns:cx3="http://schemas.microsoft.com/office/drawing/2016/5/9/chartex" xmlns:cx4="http://schemas.microsoft.com/office/drawing/2016/5/10/chartex" xmlns:cx5="http://schemas.microsoft.com/office/drawing/2016/5/11/chartex" xmlns:cx6="http://schemas.microsoft.com/office/drawing/2016/5/12/chartex" xmlns:cx7="http://schemas.microsoft.com/office/drawing/2016/5/13/chartex" xmlns:cx8="http://schemas.microsoft.com/office/drawing/2016/5/14/chartex" xmlns:mc="http://schemas.openxmlformats.org/markup-compatibility/2006" xmlns:aink="http://schemas.microsoft.com/office/drawing/2016/ink" xmlns:am3d="http://schemas.microsoft.com/office/drawing/2017/model3d" xmlns:o="urn:schemas-microsoft-com:office:office" xmlns:oel="http://schemas.microsoft.com/office/2019/extlst" xmlns:r="http://schemas.openxmlformats.org/officeDocument/2006/relationships" xmlns:m="http://schemas.openxmlformats.org/officeDocument/2006/math" xmlns:v="urn:schemas-microsoft-com:vml" xmlns:wp14="http://schemas.microsoft.com/office/word/2010/wordprocessingDrawing" xmlns:wp="http://schemas.openxmlformats.org/drawingml/2006/wordprocessingDrawing" xmlns:w10="urn:schemas-microsoft-com:office:word" xmlns:w="http://schemas.openxmlformats.org/wordprocessingml/2006/main" xmlns:w14="http://schemas.microsoft.com/office/word/2010/wordml" xmlns:w15="http://schemas.microsoft.com/office/word/2012/wordml" xmlns:w16cex="http://schemas.microsoft.com/office/word/2018/wordml/cex" xmlns:w16cid="http://schemas.microsoft.com/office/word/2016/wordml/cid" xmlns:w16="http://schemas.microsoft.com/office/word/2018/wordml" xmlns:w16sdtdh="http://schemas.microsoft.com/office/word/2020/wordml/sdtdatahash" xmlns:w16se="http://schemas.microsoft.com/office/word/2015/wordml/symex" xmlns:wpg="http://schemas.microsoft.com/office/word/2010/wordprocessingGroup" xmlns:wpi="http://schemas.microsoft.com/office/word/2010/wordprocessingInk" xmlns:wne="http://schemas.microsoft.com/office/word/2006/wordml" xmlns:wps="http://schemas.microsoft.com/office/word/2010/wordprocessingShape" mc:Ignorable="w14 w15 w16se w16cid w16 w16cex w16sdtdh wp14">
+<w:ftr xmlns:wpc="http://schemas.microsoft.com/office/word/2010/wordprocessingCanvas" xmlns:cx="http://schemas.microsoft.com/office/drawing/2014/chartex" xmlns:cx1="http://schemas.microsoft.com/office/drawing/2015/9/8/chartex" xmlns:cx2="http://schemas.microsoft.com/office/drawing/2015/10/21/chartex" xmlns:cx3="http://schemas.microsoft.com/office/drawing/2016/5/9/chartex" xmlns:cx4="http://schemas.microsoft.com/office/drawing/2016/5/10/chartex" xmlns:cx5="http://schemas.microsoft.com/office/drawing/2016/5/11/chartex" xmlns:cx6="http://schemas.microsoft.com/office/drawing/2016/5/12/chartex" xmlns:cx7="http://schemas.microsoft.com/office/drawing/2016/5/13/chartex" xmlns:cx8="http://schemas.microsoft.com/office/drawing/2016/5/14/chartex" xmlns:mc="http://schemas.openxmlformats.org/markup-compatibility/2006" xmlns:aink="http://schemas.microsoft.com/office/drawing/2016/ink" xmlns:am3d="http://schemas.microsoft.com/office/drawing/2017/model3d" xmlns:o="urn:schemas-microsoft-com:office:office" xmlns:oel="http://schemas.microsoft.com/office/2019/extlst" xmlns:r="http://schemas.openxmlformats.org/officeDocument/2006/relationships" xmlns:m="http://schemas.openxmlformats.org/officeDocument/2006/math" xmlns:v="urn:schemas-microsoft-com:vml" xmlns:wp14="http://schemas.microsoft.com/office/word/2010/wordprocessingDrawing" xmlns:wp="http://schemas.openxmlformats.org/drawingml/2006/wordprocessingDrawing" xmlns:w10="urn:schemas-microsoft-com:office:word" xmlns:w="http://schemas.openxmlformats.org/wordprocessingml/2006/main" xmlns:w14="http://schemas.microsoft.com/office/word/2010/wordml" xmlns:w15="http://schemas.microsoft.com/office/word/2012/wordml" xmlns:w16cex="http://schemas.microsoft.com/office/word/2018/wordml/cex" xmlns:w16cid="http://schemas.microsoft.com/office/word/2016/wordml/cid" xmlns:w16="http://schemas.microsoft.com/office/word/2018/wordml" xmlns:w16du="http://schemas.microsoft.com/office/word/2023/wordml/word16du" xmlns:w16sdtdh="http://schemas.microsoft.com/office/word/2020/wordml/sdtdatahash" xmlns:w16se="http://schemas.microsoft.com/office/word/2015/wordml/symex" xmlns:wpg="http://schemas.microsoft.com/office/word/2010/wordprocessingGroup" xmlns:wpi="http://schemas.microsoft.com/office/word/2010/wordprocessingInk" xmlns:wne="http://schemas.microsoft.com/office/word/2006/wordml" xmlns:wps="http://schemas.microsoft.com/office/word/2010/wordprocessingShape" mc:Ignorable="w14 w15 w16se w16cid w16 w16cex w16sdtdh w16du wp14">
   <w:p>
     <w:pPr>
       <w:pStyle w:val="Footer"/>
@@ -19352,7 +19629,7 @@
 </file>
 
 <file path=word/footer2.xml><?xml version="1.0" encoding="utf-8"?>
-<w:ftr xmlns:wpc="http://schemas.microsoft.com/office/word/2010/wordprocessingCanvas" xmlns:cx="http://schemas.microsoft.com/office/drawing/2014/chartex" xmlns:cx1="http://schemas.microsoft.com/office/drawing/2015/9/8/chartex" xmlns:cx2="http://schemas.microsoft.com/office/drawing/2015/10/21/chartex" xmlns:cx3="http://schemas.microsoft.com/office/drawing/2016/5/9/chartex" xmlns:cx4="http://schemas.microsoft.com/office/drawing/2016/5/10/chartex" xmlns:cx5="http://schemas.microsoft.com/office/drawing/2016/5/11/chartex" xmlns:cx6="http://schemas.microsoft.com/office/drawing/2016/5/12/chartex" xmlns:cx7="http://schemas.microsoft.com/office/drawing/2016/5/13/chartex" xmlns:cx8="http://schemas.microsoft.com/office/drawing/2016/5/14/chartex" xmlns:mc="http://schemas.openxmlformats.org/markup-compatibility/2006" xmlns:aink="http://schemas.microsoft.com/office/drawing/2016/ink" xmlns:am3d="http://schemas.microsoft.com/office/drawing/2017/model3d" xmlns:o="urn:schemas-microsoft-com:office:office" xmlns:oel="http://schemas.microsoft.com/office/2019/extlst" xmlns:r="http://schemas.openxmlformats.org/officeDocument/2006/relationships" xmlns:m="http://schemas.openxmlformats.org/officeDocument/2006/math" xmlns:v="urn:schemas-microsoft-com:vml" xmlns:wp14="http://schemas.microsoft.com/office/word/2010/wordprocessingDrawing" xmlns:wp="http://schemas.openxmlformats.org/drawingml/2006/wordprocessingDrawing" xmlns:w10="urn:schemas-microsoft-com:office:word" xmlns:w="http://schemas.openxmlformats.org/wordprocessingml/2006/main" xmlns:w14="http://schemas.microsoft.com/office/word/2010/wordml" xmlns:w15="http://schemas.microsoft.com/office/word/2012/wordml" xmlns:w16cex="http://schemas.microsoft.com/office/word/2018/wordml/cex" xmlns:w16cid="http://schemas.microsoft.com/office/word/2016/wordml/cid" xmlns:w16="http://schemas.microsoft.com/office/word/2018/wordml" xmlns:w16sdtdh="http://schemas.microsoft.com/office/word/2020/wordml/sdtdatahash" xmlns:w16se="http://schemas.microsoft.com/office/word/2015/wordml/symex" xmlns:wpg="http://schemas.microsoft.com/office/word/2010/wordprocessingGroup" xmlns:wpi="http://schemas.microsoft.com/office/word/2010/wordprocessingInk" xmlns:wne="http://schemas.microsoft.com/office/word/2006/wordml" xmlns:wps="http://schemas.microsoft.com/office/word/2010/wordprocessingShape" mc:Ignorable="w14 w15 w16se w16cid w16 w16cex w16sdtdh wp14">
+<w:ftr xmlns:wpc="http://schemas.microsoft.com/office/word/2010/wordprocessingCanvas" xmlns:cx="http://schemas.microsoft.com/office/drawing/2014/chartex" xmlns:cx1="http://schemas.microsoft.com/office/drawing/2015/9/8/chartex" xmlns:cx2="http://schemas.microsoft.com/office/drawing/2015/10/21/chartex" xmlns:cx3="http://schemas.microsoft.com/office/drawing/2016/5/9/chartex" xmlns:cx4="http://schemas.microsoft.com/office/drawing/2016/5/10/chartex" xmlns:cx5="http://schemas.microsoft.com/office/drawing/2016/5/11/chartex" xmlns:cx6="http://schemas.microsoft.com/office/drawing/2016/5/12/chartex" xmlns:cx7="http://schemas.microsoft.com/office/drawing/2016/5/13/chartex" xmlns:cx8="http://schemas.microsoft.com/office/drawing/2016/5/14/chartex" xmlns:mc="http://schemas.openxmlformats.org/markup-compatibility/2006" xmlns:aink="http://schemas.microsoft.com/office/drawing/2016/ink" xmlns:am3d="http://schemas.microsoft.com/office/drawing/2017/model3d" xmlns:o="urn:schemas-microsoft-com:office:office" xmlns:oel="http://schemas.microsoft.com/office/2019/extlst" xmlns:r="http://schemas.openxmlformats.org/officeDocument/2006/relationships" xmlns:m="http://schemas.openxmlformats.org/officeDocument/2006/math" xmlns:v="urn:schemas-microsoft-com:vml" xmlns:wp14="http://schemas.microsoft.com/office/word/2010/wordprocessingDrawing" xmlns:wp="http://schemas.openxmlformats.org/drawingml/2006/wordprocessingDrawing" xmlns:w10="urn:schemas-microsoft-com:office:word" xmlns:w="http://schemas.openxmlformats.org/wordprocessingml/2006/main" xmlns:w14="http://schemas.microsoft.com/office/word/2010/wordml" xmlns:w15="http://schemas.microsoft.com/office/word/2012/wordml" xmlns:w16cex="http://schemas.microsoft.com/office/word/2018/wordml/cex" xmlns:w16cid="http://schemas.microsoft.com/office/word/2016/wordml/cid" xmlns:w16="http://schemas.microsoft.com/office/word/2018/wordml" xmlns:w16du="http://schemas.microsoft.com/office/word/2023/wordml/word16du" xmlns:w16sdtdh="http://schemas.microsoft.com/office/word/2020/wordml/sdtdatahash" xmlns:w16se="http://schemas.microsoft.com/office/word/2015/wordml/symex" xmlns:wpg="http://schemas.microsoft.com/office/word/2010/wordprocessingGroup" xmlns:wpi="http://schemas.microsoft.com/office/word/2010/wordprocessingInk" xmlns:wne="http://schemas.microsoft.com/office/word/2006/wordml" xmlns:wps="http://schemas.microsoft.com/office/word/2010/wordprocessingShape" mc:Ignorable="w14 w15 w16se w16cid w16 w16cex w16sdtdh w16du wp14">
   <w:p>
     <w:pPr>
       <w:pStyle w:val="Footer"/>
@@ -19480,7 +19757,7 @@
 </file>
 
 <file path=word/footer3.xml><?xml version="1.0" encoding="utf-8"?>
-<w:ftr xmlns:wpc="http://schemas.microsoft.com/office/word/2010/wordprocessingCanvas" xmlns:cx="http://schemas.microsoft.com/office/drawing/2014/chartex" xmlns:cx1="http://schemas.microsoft.com/office/drawing/2015/9/8/chartex" xmlns:cx2="http://schemas.microsoft.com/office/drawing/2015/10/21/chartex" xmlns:cx3="http://schemas.microsoft.com/office/drawing/2016/5/9/chartex" xmlns:cx4="http://schemas.microsoft.com/office/drawing/2016/5/10/chartex" xmlns:cx5="http://schemas.microsoft.com/office/drawing/2016/5/11/chartex" xmlns:cx6="http://schemas.microsoft.com/office/drawing/2016/5/12/chartex" xmlns:cx7="http://schemas.microsoft.com/office/drawing/2016/5/13/chartex" xmlns:cx8="http://schemas.microsoft.com/office/drawing/2016/5/14/chartex" xmlns:mc="http://schemas.openxmlformats.org/markup-compatibility/2006" xmlns:aink="http://schemas.microsoft.com/office/drawing/2016/ink" xmlns:am3d="http://schemas.microsoft.com/office/drawing/2017/model3d" xmlns:o="urn:schemas-microsoft-com:office:office" xmlns:oel="http://schemas.microsoft.com/office/2019/extlst" xmlns:r="http://schemas.openxmlformats.org/officeDocument/2006/relationships" xmlns:m="http://schemas.openxmlformats.org/officeDocument/2006/math" xmlns:v="urn:schemas-microsoft-com:vml" xmlns:wp14="http://schemas.microsoft.com/office/word/2010/wordprocessingDrawing" xmlns:wp="http://schemas.openxmlformats.org/drawingml/2006/wordprocessingDrawing" xmlns:w10="urn:schemas-microsoft-com:office:word" xmlns:w="http://schemas.openxmlformats.org/wordprocessingml/2006/main" xmlns:w14="http://schemas.microsoft.com/office/word/2010/wordml" xmlns:w15="http://schemas.microsoft.com/office/word/2012/wordml" xmlns:w16cex="http://schemas.microsoft.com/office/word/2018/wordml/cex" xmlns:w16cid="http://schemas.microsoft.com/office/word/2016/wordml/cid" xmlns:w16="http://schemas.microsoft.com/office/word/2018/wordml" xmlns:w16sdtdh="http://schemas.microsoft.com/office/word/2020/wordml/sdtdatahash" xmlns:w16se="http://schemas.microsoft.com/office/word/2015/wordml/symex" xmlns:wpg="http://schemas.microsoft.com/office/word/2010/wordprocessingGroup" xmlns:wpi="http://schemas.microsoft.com/office/word/2010/wordprocessingInk" xmlns:wne="http://schemas.microsoft.com/office/word/2006/wordml" xmlns:wps="http://schemas.microsoft.com/office/word/2010/wordprocessingShape" mc:Ignorable="w14 w15 w16se w16cid w16 w16cex w16sdtdh wp14">
+<w:ftr xmlns:wpc="http://schemas.microsoft.com/office/word/2010/wordprocessingCanvas" xmlns:cx="http://schemas.microsoft.com/office/drawing/2014/chartex" xmlns:cx1="http://schemas.microsoft.com/office/drawing/2015/9/8/chartex" xmlns:cx2="http://schemas.microsoft.com/office/drawing/2015/10/21/chartex" xmlns:cx3="http://schemas.microsoft.com/office/drawing/2016/5/9/chartex" xmlns:cx4="http://schemas.microsoft.com/office/drawing/2016/5/10/chartex" xmlns:cx5="http://schemas.microsoft.com/office/drawing/2016/5/11/chartex" xmlns:cx6="http://schemas.microsoft.com/office/drawing/2016/5/12/chartex" xmlns:cx7="http://schemas.microsoft.com/office/drawing/2016/5/13/chartex" xmlns:cx8="http://schemas.microsoft.com/office/drawing/2016/5/14/chartex" xmlns:mc="http://schemas.openxmlformats.org/markup-compatibility/2006" xmlns:aink="http://schemas.microsoft.com/office/drawing/2016/ink" xmlns:am3d="http://schemas.microsoft.com/office/drawing/2017/model3d" xmlns:o="urn:schemas-microsoft-com:office:office" xmlns:oel="http://schemas.microsoft.com/office/2019/extlst" xmlns:r="http://schemas.openxmlformats.org/officeDocument/2006/relationships" xmlns:m="http://schemas.openxmlformats.org/officeDocument/2006/math" xmlns:v="urn:schemas-microsoft-com:vml" xmlns:wp14="http://schemas.microsoft.com/office/word/2010/wordprocessingDrawing" xmlns:wp="http://schemas.openxmlformats.org/drawingml/2006/wordprocessingDrawing" xmlns:w10="urn:schemas-microsoft-com:office:word" xmlns:w="http://schemas.openxmlformats.org/wordprocessingml/2006/main" xmlns:w14="http://schemas.microsoft.com/office/word/2010/wordml" xmlns:w15="http://schemas.microsoft.com/office/word/2012/wordml" xmlns:w16cex="http://schemas.microsoft.com/office/word/2018/wordml/cex" xmlns:w16cid="http://schemas.microsoft.com/office/word/2016/wordml/cid" xmlns:w16="http://schemas.microsoft.com/office/word/2018/wordml" xmlns:w16du="http://schemas.microsoft.com/office/word/2023/wordml/word16du" xmlns:w16sdtdh="http://schemas.microsoft.com/office/word/2020/wordml/sdtdatahash" xmlns:w16se="http://schemas.microsoft.com/office/word/2015/wordml/symex" xmlns:wpg="http://schemas.microsoft.com/office/word/2010/wordprocessingGroup" xmlns:wpi="http://schemas.microsoft.com/office/word/2010/wordprocessingInk" xmlns:wne="http://schemas.microsoft.com/office/word/2006/wordml" xmlns:wps="http://schemas.microsoft.com/office/word/2010/wordprocessingShape" mc:Ignorable="w14 w15 w16se w16cid w16 w16cex w16sdtdh w16du wp14">
   <w:p>
     <w:pPr>
       <w:pStyle w:val="Footer"/>
@@ -19608,7 +19885,7 @@
 </file>
 
 <file path=word/footnotes.xml><?xml version="1.0" encoding="utf-8"?>
-<w:footnotes xmlns:wpc="http://schemas.microsoft.com/office/word/2010/wordprocessingCanvas" xmlns:cx="http://schemas.microsoft.com/office/drawing/2014/chartex" xmlns:cx1="http://schemas.microsoft.com/office/drawing/2015/9/8/chartex" xmlns:cx2="http://schemas.microsoft.com/office/drawing/2015/10/21/chartex" xmlns:cx3="http://schemas.microsoft.com/office/drawing/2016/5/9/chartex" xmlns:cx4="http://schemas.microsoft.com/office/drawing/2016/5/10/chartex" xmlns:cx5="http://schemas.microsoft.com/office/drawing/2016/5/11/chartex" xmlns:cx6="http://schemas.microsoft.com/office/drawing/2016/5/12/chartex" xmlns:cx7="http://schemas.microsoft.com/office/drawing/2016/5/13/chartex" xmlns:cx8="http://schemas.microsoft.com/office/drawing/2016/5/14/chartex" xmlns:mc="http://schemas.openxmlformats.org/markup-compatibility/2006" xmlns:aink="http://schemas.microsoft.com/office/drawing/2016/ink" xmlns:am3d="http://schemas.microsoft.com/office/drawing/2017/model3d" xmlns:o="urn:schemas-microsoft-com:office:office" xmlns:oel="http://schemas.microsoft.com/office/2019/extlst" xmlns:r="http://schemas.openxmlformats.org/officeDocument/2006/relationships" xmlns:m="http://schemas.openxmlformats.org/officeDocument/2006/math" xmlns:v="urn:schemas-microsoft-com:vml" xmlns:wp14="http://schemas.microsoft.com/office/word/2010/wordprocessingDrawing" xmlns:wp="http://schemas.openxmlformats.org/drawingml/2006/wordprocessingDrawing" xmlns:w10="urn:schemas-microsoft-com:office:word" xmlns:w="http://schemas.openxmlformats.org/wordprocessingml/2006/main" xmlns:w14="http://schemas.microsoft.com/office/word/2010/wordml" xmlns:w15="http://schemas.microsoft.com/office/word/2012/wordml" xmlns:w16cex="http://schemas.microsoft.com/office/word/2018/wordml/cex" xmlns:w16cid="http://schemas.microsoft.com/office/word/2016/wordml/cid" xmlns:w16="http://schemas.microsoft.com/office/word/2018/wordml" xmlns:w16sdtdh="http://schemas.microsoft.com/office/word/2020/wordml/sdtdatahash" xmlns:w16se="http://schemas.microsoft.com/office/word/2015/wordml/symex" xmlns:wpg="http://schemas.microsoft.com/office/word/2010/wordprocessingGroup" xmlns:wpi="http://schemas.microsoft.com/office/word/2010/wordprocessingInk" xmlns:wne="http://schemas.microsoft.com/office/word/2006/wordml" xmlns:wps="http://schemas.microsoft.com/office/word/2010/wordprocessingShape" mc:Ignorable="w14 w15 w16se w16cid w16 w16cex w16sdtdh wp14">
+<w:footnotes xmlns:wpc="http://schemas.microsoft.com/office/word/2010/wordprocessingCanvas" xmlns:cx="http://schemas.microsoft.com/office/drawing/2014/chartex" xmlns:cx1="http://schemas.microsoft.com/office/drawing/2015/9/8/chartex" xmlns:cx2="http://schemas.microsoft.com/office/drawing/2015/10/21/chartex" xmlns:cx3="http://schemas.microsoft.com/office/drawing/2016/5/9/chartex" xmlns:cx4="http://schemas.microsoft.com/office/drawing/2016/5/10/chartex" xmlns:cx5="http://schemas.microsoft.com/office/drawing/2016/5/11/chartex" xmlns:cx6="http://schemas.microsoft.com/office/drawing/2016/5/12/chartex" xmlns:cx7="http://schemas.microsoft.com/office/drawing/2016/5/13/chartex" xmlns:cx8="http://schemas.microsoft.com/office/drawing/2016/5/14/chartex" xmlns:mc="http://schemas.openxmlformats.org/markup-compatibility/2006" xmlns:aink="http://schemas.microsoft.com/office/drawing/2016/ink" xmlns:am3d="http://schemas.microsoft.com/office/drawing/2017/model3d" xmlns:o="urn:schemas-microsoft-com:office:office" xmlns:oel="http://schemas.microsoft.com/office/2019/extlst" xmlns:r="http://schemas.openxmlformats.org/officeDocument/2006/relationships" xmlns:m="http://schemas.openxmlformats.org/officeDocument/2006/math" xmlns:v="urn:schemas-microsoft-com:vml" xmlns:wp14="http://schemas.microsoft.com/office/word/2010/wordprocessingDrawing" xmlns:wp="http://schemas.openxmlformats.org/drawingml/2006/wordprocessingDrawing" xmlns:w10="urn:schemas-microsoft-com:office:word" xmlns:w="http://schemas.openxmlformats.org/wordprocessingml/2006/main" xmlns:w14="http://schemas.microsoft.com/office/word/2010/wordml" xmlns:w15="http://schemas.microsoft.com/office/word/2012/wordml" xmlns:w16cex="http://schemas.microsoft.com/office/word/2018/wordml/cex" xmlns:w16cid="http://schemas.microsoft.com/office/word/2016/wordml/cid" xmlns:w16="http://schemas.microsoft.com/office/word/2018/wordml" xmlns:w16du="http://schemas.microsoft.com/office/word/2023/wordml/word16du" xmlns:w16sdtdh="http://schemas.microsoft.com/office/word/2020/wordml/sdtdatahash" xmlns:w16se="http://schemas.microsoft.com/office/word/2015/wordml/symex" xmlns:wpg="http://schemas.microsoft.com/office/word/2010/wordprocessingGroup" xmlns:wpi="http://schemas.microsoft.com/office/word/2010/wordprocessingInk" xmlns:wne="http://schemas.microsoft.com/office/word/2006/wordml" xmlns:wps="http://schemas.microsoft.com/office/word/2010/wordprocessingShape" mc:Ignorable="w14 w15 w16se w16cid w16 w16cex w16sdtdh w16du wp14">
   <w:footnote w:type="separator" w:id="-1">
     <w:p>
       <w:r>
@@ -19627,7 +19904,7 @@
 </file>
 
 <file path=word/numbering.xml><?xml version="1.0" encoding="utf-8"?>
-<w:numbering xmlns:wpc="http://schemas.microsoft.com/office/word/2010/wordprocessingCanvas" xmlns:cx="http://schemas.microsoft.com/office/drawing/2014/chartex" xmlns:cx1="http://schemas.microsoft.com/office/drawing/2015/9/8/chartex" xmlns:cx2="http://schemas.microsoft.com/office/drawing/2015/10/21/chartex" xmlns:cx3="http://schemas.microsoft.com/office/drawing/2016/5/9/chartex" xmlns:cx4="http://schemas.microsoft.com/office/drawing/2016/5/10/chartex" xmlns:cx5="http://schemas.microsoft.com/office/drawing/2016/5/11/chartex" xmlns:cx6="http://schemas.microsoft.com/office/drawing/2016/5/12/chartex" xmlns:cx7="http://schemas.microsoft.com/office/drawing/2016/5/13/chartex" xmlns:cx8="http://schemas.microsoft.com/office/drawing/2016/5/14/chartex" xmlns:mc="http://schemas.openxmlformats.org/markup-compatibility/2006" xmlns:aink="http://schemas.microsoft.com/office/drawing/2016/ink" xmlns:am3d="http://schemas.microsoft.com/office/drawing/2017/model3d" xmlns:o="urn:schemas-microsoft-com:office:office" xmlns:oel="http://schemas.microsoft.com/office/2019/extlst" xmlns:r="http://schemas.openxmlformats.org/officeDocument/2006/relationships" xmlns:m="http://schemas.openxmlformats.org/officeDocument/2006/math" xmlns:v="urn:schemas-microsoft-com:vml" xmlns:wp14="http://schemas.microsoft.com/office/word/2010/wordprocessingDrawing" xmlns:wp="http://schemas.openxmlformats.org/drawingml/2006/wordprocessingDrawing" xmlns:w10="urn:schemas-microsoft-com:office:word" xmlns:w="http://schemas.openxmlformats.org/wordprocessingml/2006/main" xmlns:w14="http://schemas.microsoft.com/office/word/2010/wordml" xmlns:w15="http://schemas.microsoft.com/office/word/2012/wordml" xmlns:w16cex="http://schemas.microsoft.com/office/word/2018/wordml/cex" xmlns:w16cid="http://schemas.microsoft.com/office/word/2016/wordml/cid" xmlns:w16="http://schemas.microsoft.com/office/word/2018/wordml" xmlns:w16sdtdh="http://schemas.microsoft.com/office/word/2020/wordml/sdtdatahash" xmlns:w16se="http://schemas.microsoft.com/office/word/2015/wordml/symex" xmlns:wpg="http://schemas.microsoft.com/office/word/2010/wordprocessingGroup" xmlns:wpi="http://schemas.microsoft.com/office/word/2010/wordprocessingInk" xmlns:wne="http://schemas.microsoft.com/office/word/2006/wordml" xmlns:wps="http://schemas.microsoft.com/office/word/2010/wordprocessingShape" mc:Ignorable="w14 w15 w16se w16cid w16 w16cex w16sdtdh wp14">
+<w:numbering xmlns:wpc="http://schemas.microsoft.com/office/word/2010/wordprocessingCanvas" xmlns:cx="http://schemas.microsoft.com/office/drawing/2014/chartex" xmlns:cx1="http://schemas.microsoft.com/office/drawing/2015/9/8/chartex" xmlns:cx2="http://schemas.microsoft.com/office/drawing/2015/10/21/chartex" xmlns:cx3="http://schemas.microsoft.com/office/drawing/2016/5/9/chartex" xmlns:cx4="http://schemas.microsoft.com/office/drawing/2016/5/10/chartex" xmlns:cx5="http://schemas.microsoft.com/office/drawing/2016/5/11/chartex" xmlns:cx6="http://schemas.microsoft.com/office/drawing/2016/5/12/chartex" xmlns:cx7="http://schemas.microsoft.com/office/drawing/2016/5/13/chartex" xmlns:cx8="http://schemas.microsoft.com/office/drawing/2016/5/14/chartex" xmlns:mc="http://schemas.openxmlformats.org/markup-compatibility/2006" xmlns:aink="http://schemas.microsoft.com/office/drawing/2016/ink" xmlns:am3d="http://schemas.microsoft.com/office/drawing/2017/model3d" xmlns:o="urn:schemas-microsoft-com:office:office" xmlns:oel="http://schemas.microsoft.com/office/2019/extlst" xmlns:r="http://schemas.openxmlformats.org/officeDocument/2006/relationships" xmlns:m="http://schemas.openxmlformats.org/officeDocument/2006/math" xmlns:v="urn:schemas-microsoft-com:vml" xmlns:wp14="http://schemas.microsoft.com/office/word/2010/wordprocessingDrawing" xmlns:wp="http://schemas.openxmlformats.org/drawingml/2006/wordprocessingDrawing" xmlns:w10="urn:schemas-microsoft-com:office:word" xmlns:w="http://schemas.openxmlformats.org/wordprocessingml/2006/main" xmlns:w14="http://schemas.microsoft.com/office/word/2010/wordml" xmlns:w15="http://schemas.microsoft.com/office/word/2012/wordml" xmlns:w16cex="http://schemas.microsoft.com/office/word/2018/wordml/cex" xmlns:w16cid="http://schemas.microsoft.com/office/word/2016/wordml/cid" xmlns:w16="http://schemas.microsoft.com/office/word/2018/wordml" xmlns:w16du="http://schemas.microsoft.com/office/word/2023/wordml/word16du" xmlns:w16sdtdh="http://schemas.microsoft.com/office/word/2020/wordml/sdtdatahash" xmlns:w16se="http://schemas.microsoft.com/office/word/2015/wordml/symex" xmlns:wpg="http://schemas.microsoft.com/office/word/2010/wordprocessingGroup" xmlns:wpi="http://schemas.microsoft.com/office/word/2010/wordprocessingInk" xmlns:wne="http://schemas.microsoft.com/office/word/2006/wordml" xmlns:wps="http://schemas.microsoft.com/office/word/2010/wordprocessingShape" mc:Ignorable="w14 w15 w16se w16cid w16 w16cex w16sdtdh w16du wp14">
   <w:abstractNum w:abstractNumId="0" w15:restartNumberingAfterBreak="0">
     <w:nsid w:val="027915A1"/>
     <w:multiLevelType w:val="hybridMultilevel"/>
@@ -19980,7 +20257,7 @@
 </file>
 
 <file path=word/styles.xml><?xml version="1.0" encoding="utf-8"?>
-<w:styles xmlns:mc="http://schemas.openxmlformats.org/markup-compatibility/2006" xmlns:r="http://schemas.openxmlformats.org/officeDocument/2006/relationships" xmlns:w="http://schemas.openxmlformats.org/wordprocessingml/2006/main" xmlns:w14="http://schemas.microsoft.com/office/word/2010/wordml" xmlns:w15="http://schemas.microsoft.com/office/word/2012/wordml" xmlns:w16cex="http://schemas.microsoft.com/office/word/2018/wordml/cex" xmlns:w16cid="http://schemas.microsoft.com/office/word/2016/wordml/cid" xmlns:w16="http://schemas.microsoft.com/office/word/2018/wordml" xmlns:w16sdtdh="http://schemas.microsoft.com/office/word/2020/wordml/sdtdatahash" xmlns:w16se="http://schemas.microsoft.com/office/word/2015/wordml/symex" mc:Ignorable="w14 w15 w16se w16cid w16 w16cex w16sdtdh">
+<w:styles xmlns:mc="http://schemas.openxmlformats.org/markup-compatibility/2006" xmlns:r="http://schemas.openxmlformats.org/officeDocument/2006/relationships" xmlns:w="http://schemas.openxmlformats.org/wordprocessingml/2006/main" xmlns:w14="http://schemas.microsoft.com/office/word/2010/wordml" xmlns:w15="http://schemas.microsoft.com/office/word/2012/wordml" xmlns:w16cex="http://schemas.microsoft.com/office/word/2018/wordml/cex" xmlns:w16cid="http://schemas.microsoft.com/office/word/2016/wordml/cid" xmlns:w16="http://schemas.microsoft.com/office/word/2018/wordml" xmlns:w16du="http://schemas.microsoft.com/office/word/2023/wordml/word16du" xmlns:w16sdtdh="http://schemas.microsoft.com/office/word/2020/wordml/sdtdatahash" xmlns:w16se="http://schemas.microsoft.com/office/word/2015/wordml/symex" mc:Ignorable="w14 w15 w16se w16cid w16 w16cex w16sdtdh w16du">
   <w:docDefaults>
     <w:rPrDefault>
       <w:rPr>

</xml_diff>

<commit_message>
CIV-16455 Update address positions in JO docs (#6050)
* Update address positions in JO docs

* add extra doc

* removed classified from doc

* fixed doc

* remove comments from dj doc

* add config

* Update values.preview.template.yaml

---------

Co-authored-by: Azam <106387766+Azam-Hmcts@users.noreply.github.com>
</commit_message>
<xml_diff>
--- a/docker/docmosis/templates/CV-CMC-LET-ENG-LIP-JO0003.docx
+++ b/docker/docmosis/templates/CV-CMC-LET-ENG-LIP-JO0003.docx
@@ -1,6 +1,6 @@
 
 <file path=word/document.xml><?xml version="1.0" encoding="utf-8"?>
-<w:document xmlns:wpc="http://schemas.microsoft.com/office/word/2010/wordprocessingCanvas" xmlns:cx="http://schemas.microsoft.com/office/drawing/2014/chartex" xmlns:cx1="http://schemas.microsoft.com/office/drawing/2015/9/8/chartex" xmlns:cx2="http://schemas.microsoft.com/office/drawing/2015/10/21/chartex" xmlns:cx3="http://schemas.microsoft.com/office/drawing/2016/5/9/chartex" xmlns:cx4="http://schemas.microsoft.com/office/drawing/2016/5/10/chartex" xmlns:cx5="http://schemas.microsoft.com/office/drawing/2016/5/11/chartex" xmlns:cx6="http://schemas.microsoft.com/office/drawing/2016/5/12/chartex" xmlns:cx7="http://schemas.microsoft.com/office/drawing/2016/5/13/chartex" xmlns:cx8="http://schemas.microsoft.com/office/drawing/2016/5/14/chartex" xmlns:mc="http://schemas.openxmlformats.org/markup-compatibility/2006" xmlns:aink="http://schemas.microsoft.com/office/drawing/2016/ink" xmlns:am3d="http://schemas.microsoft.com/office/drawing/2017/model3d" xmlns:o="urn:schemas-microsoft-com:office:office" xmlns:oel="http://schemas.microsoft.com/office/2019/extlst" xmlns:r="http://schemas.openxmlformats.org/officeDocument/2006/relationships" xmlns:m="http://schemas.openxmlformats.org/officeDocument/2006/math" xmlns:v="urn:schemas-microsoft-com:vml" xmlns:wp14="http://schemas.microsoft.com/office/word/2010/wordprocessingDrawing" xmlns:wp="http://schemas.openxmlformats.org/drawingml/2006/wordprocessingDrawing" xmlns:w10="urn:schemas-microsoft-com:office:word" xmlns:w="http://schemas.openxmlformats.org/wordprocessingml/2006/main" xmlns:w14="http://schemas.microsoft.com/office/word/2010/wordml" xmlns:w15="http://schemas.microsoft.com/office/word/2012/wordml" xmlns:w16cex="http://schemas.microsoft.com/office/word/2018/wordml/cex" xmlns:w16cid="http://schemas.microsoft.com/office/word/2016/wordml/cid" xmlns:w16="http://schemas.microsoft.com/office/word/2018/wordml" xmlns:w16du="http://schemas.microsoft.com/office/word/2023/wordml/word16du" xmlns:w16sdtdh="http://schemas.microsoft.com/office/word/2020/wordml/sdtdatahash" xmlns:w16se="http://schemas.microsoft.com/office/word/2015/wordml/symex" xmlns:wpg="http://schemas.microsoft.com/office/word/2010/wordprocessingGroup" xmlns:wpi="http://schemas.microsoft.com/office/word/2010/wordprocessingInk" xmlns:wne="http://schemas.microsoft.com/office/word/2006/wordml" xmlns:wps="http://schemas.microsoft.com/office/word/2010/wordprocessingShape" mc:Ignorable="w14 w15 w16se w16cid w16 w16cex w16sdtdh w16du wp14">
+<w:document xmlns:wpc="http://schemas.microsoft.com/office/word/2010/wordprocessingCanvas" xmlns:cx="http://schemas.microsoft.com/office/drawing/2014/chartex" xmlns:cx1="http://schemas.microsoft.com/office/drawing/2015/9/8/chartex" xmlns:cx2="http://schemas.microsoft.com/office/drawing/2015/10/21/chartex" xmlns:cx3="http://schemas.microsoft.com/office/drawing/2016/5/9/chartex" xmlns:cx4="http://schemas.microsoft.com/office/drawing/2016/5/10/chartex" xmlns:cx5="http://schemas.microsoft.com/office/drawing/2016/5/11/chartex" xmlns:cx6="http://schemas.microsoft.com/office/drawing/2016/5/12/chartex" xmlns:cx7="http://schemas.microsoft.com/office/drawing/2016/5/13/chartex" xmlns:cx8="http://schemas.microsoft.com/office/drawing/2016/5/14/chartex" xmlns:mc="http://schemas.openxmlformats.org/markup-compatibility/2006" xmlns:aink="http://schemas.microsoft.com/office/drawing/2016/ink" xmlns:am3d="http://schemas.microsoft.com/office/drawing/2017/model3d" xmlns:o="urn:schemas-microsoft-com:office:office" xmlns:oel="http://schemas.microsoft.com/office/2019/extlst" xmlns:r="http://schemas.openxmlformats.org/officeDocument/2006/relationships" xmlns:m="http://schemas.openxmlformats.org/officeDocument/2006/math" xmlns:v="urn:schemas-microsoft-com:vml" xmlns:wp14="http://schemas.microsoft.com/office/word/2010/wordprocessingDrawing" xmlns:wp="http://schemas.openxmlformats.org/drawingml/2006/wordprocessingDrawing" xmlns:w10="urn:schemas-microsoft-com:office:word" xmlns:w="http://schemas.openxmlformats.org/wordprocessingml/2006/main" xmlns:w14="http://schemas.microsoft.com/office/word/2010/wordml" xmlns:w15="http://schemas.microsoft.com/office/word/2012/wordml" xmlns:w16cex="http://schemas.microsoft.com/office/word/2018/wordml/cex" xmlns:w16cid="http://schemas.microsoft.com/office/word/2016/wordml/cid" xmlns:w16="http://schemas.microsoft.com/office/word/2018/wordml" xmlns:w16du="http://schemas.microsoft.com/office/word/2023/wordml/word16du" xmlns:w16sdtdh="http://schemas.microsoft.com/office/word/2020/wordml/sdtdatahash" xmlns:w16sdtfl="http://schemas.microsoft.com/office/word/2024/wordml/sdtformatlock" xmlns:w16se="http://schemas.microsoft.com/office/word/2015/wordml/symex" xmlns:wpg="http://schemas.microsoft.com/office/word/2010/wordprocessingGroup" xmlns:wpi="http://schemas.microsoft.com/office/word/2010/wordprocessingInk" xmlns:wne="http://schemas.microsoft.com/office/word/2006/wordml" xmlns:wps="http://schemas.microsoft.com/office/word/2010/wordprocessingShape" mc:Ignorable="w14 w15 w16se w16cid w16 w16cex w16sdtdh w16sdtfl w16du wp14">
   <w:body>
     <w:p>
       <w:pPr>
@@ -16947,19 +16947,377 @@
     </w:p>
     <w:p>
       <w:pPr>
-        <w:pStyle w:val="HTMLPreformatted"/>
-        <w:shd w:val="clear" w:color="auto" w:fill="FFFFFF"/>
-        <w:rPr>
-          <w:rFonts w:ascii="Arial" w:hAnsi="Arial" w:cs="Arial"/>
+        <w:pStyle w:val="BodyText"/>
+        <w:tabs>
+          <w:tab w:val="left" w:pos="8293"/>
+        </w:tabs>
+        <w:spacing w:before="96"/>
+        <w:rPr>
+          <w:sz w:val="20"/>
+          <w:szCs w:val="20"/>
         </w:rPr>
       </w:pPr>
+      <w:r>
+        <w:rPr>
+          <w:sz w:val="20"/>
+          <w:szCs w:val="20"/>
+        </w:rPr>
+        <w:t>&lt;&lt;</w:t>
+      </w:r>
+      <w:proofErr w:type="spellStart"/>
+      <w:proofErr w:type="gramStart"/>
+      <w:r>
+        <w:rPr>
+          <w:sz w:val="20"/>
+          <w:szCs w:val="20"/>
+        </w:rPr>
+        <w:t>defendant</w:t>
+      </w:r>
+      <w:r>
+        <w:rPr>
+          <w:sz w:val="20"/>
+          <w:szCs w:val="20"/>
+        </w:rPr>
+        <w:t>.partyName</w:t>
+      </w:r>
+      <w:proofErr w:type="spellEnd"/>
+      <w:proofErr w:type="gramEnd"/>
+      <w:r>
+        <w:rPr>
+          <w:sz w:val="20"/>
+          <w:szCs w:val="20"/>
+        </w:rPr>
+        <w:t>&gt;&gt;</w:t>
+      </w:r>
+      <w:r>
+        <w:rPr>
+          <w:sz w:val="20"/>
+          <w:szCs w:val="20"/>
+        </w:rPr>
+        <w:t xml:space="preserve">                                                                                  </w:t>
+      </w:r>
+      <w:r>
+        <w:rPr>
+          <w:sz w:val="20"/>
+          <w:szCs w:val="20"/>
+        </w:rPr>
+        <w:t xml:space="preserve">   </w:t>
+      </w:r>
+      <w:r>
+        <w:rPr>
+          <w:sz w:val="20"/>
+          <w:szCs w:val="20"/>
+        </w:rPr>
+        <w:t xml:space="preserve"> </w:t>
+      </w:r>
+      <w:r>
+        <w:rPr>
+          <w:sz w:val="20"/>
+          <w:szCs w:val="20"/>
+        </w:rPr>
+        <w:t xml:space="preserve">      </w:t>
+      </w:r>
+      <w:r>
+        <w:rPr>
+          <w:sz w:val="20"/>
+          <w:szCs w:val="20"/>
+        </w:rPr>
+        <w:t>&lt;</w:t>
+      </w:r>
+      <w:r>
+        <w:rPr>
+          <w:sz w:val="20"/>
+          <w:szCs w:val="20"/>
+        </w:rPr>
+        <w:t>&lt;</w:t>
+      </w:r>
+      <w:proofErr w:type="spellStart"/>
+      <w:r>
+        <w:rPr>
+          <w:sz w:val="20"/>
+          <w:szCs w:val="20"/>
+        </w:rPr>
+        <w:t>letterI</w:t>
+      </w:r>
+      <w:r>
+        <w:rPr>
+          <w:sz w:val="20"/>
+          <w:szCs w:val="20"/>
+        </w:rPr>
+        <w:t>ssueDate</w:t>
+      </w:r>
+      <w:proofErr w:type="spellEnd"/>
+      <w:r>
+        <w:rPr>
+          <w:sz w:val="20"/>
+          <w:szCs w:val="20"/>
+        </w:rPr>
+        <w:t>&gt;&gt;</w:t>
+      </w:r>
+    </w:p>
+    <w:bookmarkEnd w:id="0"/>
+    <w:p>
+      <w:pPr>
+        <w:spacing w:before="40" w:after="40"/>
+        <w:rPr>
+          <w:sz w:val="20"/>
+          <w:szCs w:val="20"/>
+        </w:rPr>
+      </w:pPr>
+      <w:r>
+        <w:rPr>
+          <w:sz w:val="20"/>
+          <w:szCs w:val="20"/>
+        </w:rPr>
+        <w:t xml:space="preserve">&lt;&lt; </w:t>
+      </w:r>
+      <w:proofErr w:type="gramStart"/>
+      <w:r>
+        <w:rPr>
+          <w:sz w:val="20"/>
+          <w:szCs w:val="20"/>
+        </w:rPr>
+        <w:t>defendant.primaryAddress.AddressLine</w:t>
+      </w:r>
+      <w:proofErr w:type="gramEnd"/>
+      <w:r>
+        <w:rPr>
+          <w:sz w:val="20"/>
+          <w:szCs w:val="20"/>
+        </w:rPr>
+        <w:t>1&gt;&gt;</w:t>
+      </w:r>
+    </w:p>
+    <w:p>
+      <w:pPr>
+        <w:rPr>
+          <w:sz w:val="20"/>
+          <w:szCs w:val="20"/>
+        </w:rPr>
+      </w:pPr>
+      <w:r>
+        <w:rPr>
+          <w:sz w:val="20"/>
+          <w:szCs w:val="20"/>
+        </w:rPr>
+        <w:t>&lt;&lt;cs</w:t>
+      </w:r>
+      <w:proofErr w:type="gramStart"/>
+      <w:r>
+        <w:rPr>
+          <w:sz w:val="20"/>
+          <w:szCs w:val="20"/>
+        </w:rPr>
+        <w:t>_{ defendant</w:t>
+      </w:r>
+      <w:proofErr w:type="gramEnd"/>
+      <w:r>
+        <w:rPr>
+          <w:sz w:val="20"/>
+          <w:szCs w:val="20"/>
+        </w:rPr>
+        <w:t>.primaryAddress.AddressLine2 != null}&gt;&gt;</w:t>
+      </w:r>
+    </w:p>
+    <w:p>
+      <w:pPr>
+        <w:rPr>
+          <w:sz w:val="20"/>
+          <w:szCs w:val="20"/>
+        </w:rPr>
+      </w:pPr>
+      <w:r>
+        <w:rPr>
+          <w:sz w:val="20"/>
+          <w:szCs w:val="20"/>
+        </w:rPr>
+        <w:t xml:space="preserve">&lt;&lt; </w:t>
+      </w:r>
+      <w:proofErr w:type="gramStart"/>
+      <w:r>
+        <w:rPr>
+          <w:sz w:val="20"/>
+          <w:szCs w:val="20"/>
+        </w:rPr>
+        <w:t>defendant.primaryAddress.AddressLine</w:t>
+      </w:r>
+      <w:proofErr w:type="gramEnd"/>
+      <w:r>
+        <w:rPr>
+          <w:sz w:val="20"/>
+          <w:szCs w:val="20"/>
+        </w:rPr>
+        <w:t>2&gt;&gt;</w:t>
+      </w:r>
+    </w:p>
+    <w:p>
+      <w:pPr>
+        <w:rPr>
+          <w:sz w:val="20"/>
+          <w:szCs w:val="20"/>
+        </w:rPr>
+      </w:pPr>
+      <w:r>
+        <w:rPr>
+          <w:sz w:val="20"/>
+          <w:szCs w:val="20"/>
+        </w:rPr>
+        <w:t>&lt;&lt;es_&gt;&gt;</w:t>
+      </w:r>
     </w:p>
     <w:p>
       <w:pPr>
         <w:pStyle w:val="HTMLPreformatted"/>
         <w:shd w:val="clear" w:color="auto" w:fill="FFFFFF"/>
         <w:rPr>
-          <w:rFonts w:ascii="Arial" w:hAnsi="Arial" w:cs="Arial"/>
+          <w:rFonts w:ascii="Arial" w:eastAsia="Arial" w:hAnsi="Arial" w:cs="Arial"/>
+          <w:lang w:val="en-US" w:eastAsia="en-US"/>
+        </w:rPr>
+      </w:pPr>
+      <w:r>
+        <w:rPr>
+          <w:rFonts w:ascii="Arial" w:eastAsia="Arial" w:hAnsi="Arial" w:cs="Arial"/>
+          <w:lang w:val="en-US" w:eastAsia="en-US"/>
+        </w:rPr>
+        <w:t>&lt;&lt;</w:t>
+      </w:r>
+      <w:proofErr w:type="spellStart"/>
+      <w:proofErr w:type="gramStart"/>
+      <w:r>
+        <w:rPr>
+          <w:rFonts w:ascii="Arial" w:eastAsia="Arial" w:hAnsi="Arial" w:cs="Arial"/>
+          <w:lang w:val="en-US" w:eastAsia="en-US"/>
+        </w:rPr>
+        <w:t>defendant</w:t>
+      </w:r>
+      <w:r>
+        <w:rPr>
+          <w:rFonts w:ascii="Arial" w:eastAsia="Arial" w:hAnsi="Arial" w:cs="Arial"/>
+          <w:lang w:val="en-US" w:eastAsia="en-US"/>
+        </w:rPr>
+        <w:t>.</w:t>
+      </w:r>
+      <w:r>
+        <w:rPr>
+          <w:rFonts w:ascii="Arial" w:eastAsia="Arial" w:hAnsi="Arial" w:cs="Arial"/>
+          <w:lang w:val="en-US" w:eastAsia="en-US"/>
+        </w:rPr>
+        <w:t>primaryAddress</w:t>
+      </w:r>
+      <w:r>
+        <w:rPr>
+          <w:rFonts w:ascii="Arial" w:eastAsia="Arial" w:hAnsi="Arial" w:cs="Arial"/>
+          <w:lang w:val="en-US" w:eastAsia="en-US"/>
+        </w:rPr>
+        <w:t>.</w:t>
+      </w:r>
+      <w:r>
+        <w:rPr>
+          <w:rFonts w:ascii="Arial" w:eastAsia="Arial" w:hAnsi="Arial" w:cs="Arial"/>
+          <w:lang w:val="en-US" w:eastAsia="en-US"/>
+        </w:rPr>
+        <w:t>PostTown</w:t>
+      </w:r>
+      <w:proofErr w:type="spellEnd"/>
+      <w:proofErr w:type="gramEnd"/>
+      <w:r>
+        <w:rPr>
+          <w:rFonts w:ascii="Arial" w:eastAsia="Arial" w:hAnsi="Arial" w:cs="Arial"/>
+          <w:lang w:val="en-US" w:eastAsia="en-US"/>
+        </w:rPr>
+        <w:t>&gt;&gt;</w:t>
+      </w:r>
+    </w:p>
+    <w:p>
+      <w:pPr>
+        <w:pStyle w:val="HTMLPreformatted"/>
+        <w:shd w:val="clear" w:color="auto" w:fill="FFFFFF"/>
+        <w:rPr>
+          <w:rFonts w:ascii="Arial" w:eastAsia="Arial" w:hAnsi="Arial" w:cs="Arial"/>
+          <w:lang w:val="en-US" w:eastAsia="en-US"/>
+        </w:rPr>
+      </w:pPr>
+      <w:r>
+        <w:rPr>
+          <w:rFonts w:ascii="Arial" w:eastAsia="Arial" w:hAnsi="Arial" w:cs="Arial"/>
+          <w:lang w:val="en-US" w:eastAsia="en-US"/>
+        </w:rPr>
+        <w:t>&lt;&lt;</w:t>
+      </w:r>
+      <w:proofErr w:type="spellStart"/>
+      <w:proofErr w:type="gramStart"/>
+      <w:r>
+        <w:rPr>
+          <w:rFonts w:ascii="Arial" w:eastAsia="Arial" w:hAnsi="Arial" w:cs="Arial"/>
+          <w:lang w:val="en-US" w:eastAsia="en-US"/>
+        </w:rPr>
+        <w:t>defendant</w:t>
+      </w:r>
+      <w:r>
+        <w:rPr>
+          <w:rFonts w:ascii="Arial" w:eastAsia="Arial" w:hAnsi="Arial" w:cs="Arial"/>
+          <w:lang w:val="en-US" w:eastAsia="en-US"/>
+        </w:rPr>
+        <w:t>.</w:t>
+      </w:r>
+      <w:r>
+        <w:rPr>
+          <w:rFonts w:ascii="Arial" w:eastAsia="Arial" w:hAnsi="Arial" w:cs="Arial"/>
+          <w:lang w:val="en-US" w:eastAsia="en-US"/>
+        </w:rPr>
+        <w:t>primaryAddress.PostCode</w:t>
+      </w:r>
+      <w:proofErr w:type="spellEnd"/>
+      <w:proofErr w:type="gramEnd"/>
+      <w:r>
+        <w:rPr>
+          <w:rFonts w:ascii="Arial" w:eastAsia="Arial" w:hAnsi="Arial" w:cs="Arial"/>
+          <w:lang w:val="en-US" w:eastAsia="en-US"/>
+        </w:rPr>
+        <w:t>&gt;&gt;</w:t>
+      </w:r>
+    </w:p>
+    <w:p>
+      <w:pPr>
+        <w:pStyle w:val="BodyText"/>
+        <w:spacing w:before="92" w:line="249" w:lineRule="auto"/>
+        <w:ind w:left="767" w:right="8329"/>
+        <w:rPr>
+          <w:sz w:val="20"/>
+          <w:szCs w:val="20"/>
+        </w:rPr>
+      </w:pPr>
+    </w:p>
+    <w:p>
+      <w:pPr>
+        <w:pStyle w:val="BodyText"/>
+        <w:spacing w:before="92" w:line="249" w:lineRule="auto"/>
+        <w:ind w:left="767" w:right="8329"/>
+        <w:rPr>
+          <w:sz w:val="20"/>
+          <w:szCs w:val="20"/>
+        </w:rPr>
+      </w:pPr>
+    </w:p>
+    <w:p>
+      <w:pPr>
+        <w:pStyle w:val="BodyText"/>
+        <w:spacing w:before="92" w:line="249" w:lineRule="auto"/>
+        <w:ind w:left="767" w:right="8329"/>
+        <w:rPr>
+          <w:sz w:val="20"/>
+          <w:szCs w:val="20"/>
+        </w:rPr>
+      </w:pPr>
+    </w:p>
+    <w:p>
+      <w:pPr>
+        <w:pStyle w:val="BodyText"/>
+        <w:spacing w:before="92" w:line="249" w:lineRule="auto"/>
+        <w:ind w:left="767" w:right="8329"/>
+        <w:rPr>
+          <w:sz w:val="20"/>
+          <w:szCs w:val="20"/>
         </w:rPr>
       </w:pPr>
     </w:p>
@@ -16971,382 +17329,6 @@
         </w:tabs>
         <w:spacing w:before="96"/>
         <w:rPr>
-          <w:sz w:val="20"/>
-          <w:szCs w:val="20"/>
-        </w:rPr>
-      </w:pPr>
-      <w:r>
-        <w:rPr>
-          <w:sz w:val="20"/>
-          <w:szCs w:val="20"/>
-        </w:rPr>
-        <w:t>&lt;&lt;</w:t>
-      </w:r>
-      <w:proofErr w:type="spellStart"/>
-      <w:proofErr w:type="gramStart"/>
-      <w:r>
-        <w:rPr>
-          <w:sz w:val="20"/>
-          <w:szCs w:val="20"/>
-        </w:rPr>
-        <w:t>defendant</w:t>
-      </w:r>
-      <w:r>
-        <w:rPr>
-          <w:sz w:val="20"/>
-          <w:szCs w:val="20"/>
-        </w:rPr>
-        <w:t>.partyName</w:t>
-      </w:r>
-      <w:proofErr w:type="spellEnd"/>
-      <w:proofErr w:type="gramEnd"/>
-      <w:r>
-        <w:rPr>
-          <w:sz w:val="20"/>
-          <w:szCs w:val="20"/>
-        </w:rPr>
-        <w:t>&gt;&gt;</w:t>
-      </w:r>
-      <w:r>
-        <w:rPr>
-          <w:sz w:val="20"/>
-          <w:szCs w:val="20"/>
-        </w:rPr>
-        <w:t xml:space="preserve">                                                                                  </w:t>
-      </w:r>
-      <w:r>
-        <w:rPr>
-          <w:sz w:val="20"/>
-          <w:szCs w:val="20"/>
-        </w:rPr>
-        <w:t xml:space="preserve">   </w:t>
-      </w:r>
-      <w:r>
-        <w:rPr>
-          <w:sz w:val="20"/>
-          <w:szCs w:val="20"/>
-        </w:rPr>
-        <w:t xml:space="preserve"> </w:t>
-      </w:r>
-      <w:r>
-        <w:rPr>
-          <w:sz w:val="20"/>
-          <w:szCs w:val="20"/>
-        </w:rPr>
-        <w:t xml:space="preserve">      </w:t>
-      </w:r>
-      <w:r>
-        <w:rPr>
-          <w:sz w:val="20"/>
-          <w:szCs w:val="20"/>
-        </w:rPr>
-        <w:t>&lt;</w:t>
-      </w:r>
-      <w:r>
-        <w:rPr>
-          <w:sz w:val="20"/>
-          <w:szCs w:val="20"/>
-        </w:rPr>
-        <w:t>&lt;</w:t>
-      </w:r>
-      <w:proofErr w:type="spellStart"/>
-      <w:r>
-        <w:rPr>
-          <w:sz w:val="20"/>
-          <w:szCs w:val="20"/>
-        </w:rPr>
-        <w:t>letterI</w:t>
-      </w:r>
-      <w:r>
-        <w:rPr>
-          <w:sz w:val="20"/>
-          <w:szCs w:val="20"/>
-        </w:rPr>
-        <w:t>ssueDate</w:t>
-      </w:r>
-      <w:proofErr w:type="spellEnd"/>
-      <w:r>
-        <w:rPr>
-          <w:sz w:val="20"/>
-          <w:szCs w:val="20"/>
-        </w:rPr>
-        <w:t>&gt;&gt;</w:t>
-      </w:r>
-    </w:p>
-    <w:bookmarkEnd w:id="0"/>
-    <w:p>
-      <w:pPr>
-        <w:spacing w:before="40" w:after="40"/>
-        <w:rPr>
-          <w:sz w:val="20"/>
-          <w:szCs w:val="20"/>
-        </w:rPr>
-      </w:pPr>
-      <w:r>
-        <w:rPr>
-          <w:sz w:val="20"/>
-          <w:szCs w:val="20"/>
-        </w:rPr>
-        <w:t xml:space="preserve">&lt;&lt; </w:t>
-      </w:r>
-      <w:proofErr w:type="gramStart"/>
-      <w:r>
-        <w:rPr>
-          <w:sz w:val="20"/>
-          <w:szCs w:val="20"/>
-        </w:rPr>
-        <w:t>defendant.primaryAddress.AddressLine</w:t>
-      </w:r>
-      <w:proofErr w:type="gramEnd"/>
-      <w:r>
-        <w:rPr>
-          <w:sz w:val="20"/>
-          <w:szCs w:val="20"/>
-        </w:rPr>
-        <w:t>1&gt;&gt;</w:t>
-      </w:r>
-    </w:p>
-    <w:p>
-      <w:pPr>
-        <w:rPr>
-          <w:sz w:val="20"/>
-          <w:szCs w:val="20"/>
-        </w:rPr>
-      </w:pPr>
-      <w:r>
-        <w:rPr>
-          <w:sz w:val="20"/>
-          <w:szCs w:val="20"/>
-        </w:rPr>
-        <w:t>&lt;&lt;cs</w:t>
-      </w:r>
-      <w:proofErr w:type="gramStart"/>
-      <w:r>
-        <w:rPr>
-          <w:sz w:val="20"/>
-          <w:szCs w:val="20"/>
-        </w:rPr>
-        <w:t>_{ defendant</w:t>
-      </w:r>
-      <w:proofErr w:type="gramEnd"/>
-      <w:r>
-        <w:rPr>
-          <w:sz w:val="20"/>
-          <w:szCs w:val="20"/>
-        </w:rPr>
-        <w:t>.primaryAddress.AddressLine2 != null}&gt;&gt;</w:t>
-      </w:r>
-    </w:p>
-    <w:p>
-      <w:pPr>
-        <w:rPr>
-          <w:sz w:val="20"/>
-          <w:szCs w:val="20"/>
-        </w:rPr>
-      </w:pPr>
-      <w:r>
-        <w:rPr>
-          <w:sz w:val="20"/>
-          <w:szCs w:val="20"/>
-        </w:rPr>
-        <w:t xml:space="preserve">&lt;&lt; </w:t>
-      </w:r>
-      <w:proofErr w:type="gramStart"/>
-      <w:r>
-        <w:rPr>
-          <w:sz w:val="20"/>
-          <w:szCs w:val="20"/>
-        </w:rPr>
-        <w:t>defendant.primaryAddress.AddressLine</w:t>
-      </w:r>
-      <w:proofErr w:type="gramEnd"/>
-      <w:r>
-        <w:rPr>
-          <w:sz w:val="20"/>
-          <w:szCs w:val="20"/>
-        </w:rPr>
-        <w:t>2&gt;&gt;</w:t>
-      </w:r>
-    </w:p>
-    <w:p>
-      <w:pPr>
-        <w:rPr>
-          <w:sz w:val="20"/>
-          <w:szCs w:val="20"/>
-        </w:rPr>
-      </w:pPr>
-      <w:r>
-        <w:rPr>
-          <w:sz w:val="20"/>
-          <w:szCs w:val="20"/>
-        </w:rPr>
-        <w:t>&lt;&lt;es_&gt;&gt;</w:t>
-      </w:r>
-    </w:p>
-    <w:p>
-      <w:pPr>
-        <w:pStyle w:val="HTMLPreformatted"/>
-        <w:shd w:val="clear" w:color="auto" w:fill="FFFFFF"/>
-        <w:rPr>
-          <w:rFonts w:ascii="Arial" w:eastAsia="Arial" w:hAnsi="Arial" w:cs="Arial"/>
-          <w:lang w:val="en-US" w:eastAsia="en-US"/>
-        </w:rPr>
-      </w:pPr>
-      <w:r>
-        <w:rPr>
-          <w:rFonts w:ascii="Arial" w:eastAsia="Arial" w:hAnsi="Arial" w:cs="Arial"/>
-          <w:lang w:val="en-US" w:eastAsia="en-US"/>
-        </w:rPr>
-        <w:t>&lt;&lt;</w:t>
-      </w:r>
-      <w:proofErr w:type="spellStart"/>
-      <w:proofErr w:type="gramStart"/>
-      <w:r>
-        <w:rPr>
-          <w:rFonts w:ascii="Arial" w:eastAsia="Arial" w:hAnsi="Arial" w:cs="Arial"/>
-          <w:lang w:val="en-US" w:eastAsia="en-US"/>
-        </w:rPr>
-        <w:t>defendant</w:t>
-      </w:r>
-      <w:r>
-        <w:rPr>
-          <w:rFonts w:ascii="Arial" w:eastAsia="Arial" w:hAnsi="Arial" w:cs="Arial"/>
-          <w:lang w:val="en-US" w:eastAsia="en-US"/>
-        </w:rPr>
-        <w:t>.</w:t>
-      </w:r>
-      <w:r>
-        <w:rPr>
-          <w:rFonts w:ascii="Arial" w:eastAsia="Arial" w:hAnsi="Arial" w:cs="Arial"/>
-          <w:lang w:val="en-US" w:eastAsia="en-US"/>
-        </w:rPr>
-        <w:t>primaryAddress</w:t>
-      </w:r>
-      <w:r>
-        <w:rPr>
-          <w:rFonts w:ascii="Arial" w:eastAsia="Arial" w:hAnsi="Arial" w:cs="Arial"/>
-          <w:lang w:val="en-US" w:eastAsia="en-US"/>
-        </w:rPr>
-        <w:t>.</w:t>
-      </w:r>
-      <w:r>
-        <w:rPr>
-          <w:rFonts w:ascii="Arial" w:eastAsia="Arial" w:hAnsi="Arial" w:cs="Arial"/>
-          <w:lang w:val="en-US" w:eastAsia="en-US"/>
-        </w:rPr>
-        <w:t>PostTown</w:t>
-      </w:r>
-      <w:proofErr w:type="spellEnd"/>
-      <w:proofErr w:type="gramEnd"/>
-      <w:r>
-        <w:rPr>
-          <w:rFonts w:ascii="Arial" w:eastAsia="Arial" w:hAnsi="Arial" w:cs="Arial"/>
-          <w:lang w:val="en-US" w:eastAsia="en-US"/>
-        </w:rPr>
-        <w:t>&gt;&gt;</w:t>
-      </w:r>
-    </w:p>
-    <w:p>
-      <w:pPr>
-        <w:pStyle w:val="HTMLPreformatted"/>
-        <w:shd w:val="clear" w:color="auto" w:fill="FFFFFF"/>
-        <w:rPr>
-          <w:rFonts w:ascii="Arial" w:eastAsia="Arial" w:hAnsi="Arial" w:cs="Arial"/>
-          <w:lang w:val="en-US" w:eastAsia="en-US"/>
-        </w:rPr>
-      </w:pPr>
-      <w:r>
-        <w:rPr>
-          <w:rFonts w:ascii="Arial" w:eastAsia="Arial" w:hAnsi="Arial" w:cs="Arial"/>
-          <w:lang w:val="en-US" w:eastAsia="en-US"/>
-        </w:rPr>
-        <w:t>&lt;&lt;</w:t>
-      </w:r>
-      <w:proofErr w:type="spellStart"/>
-      <w:proofErr w:type="gramStart"/>
-      <w:r>
-        <w:rPr>
-          <w:rFonts w:ascii="Arial" w:eastAsia="Arial" w:hAnsi="Arial" w:cs="Arial"/>
-          <w:lang w:val="en-US" w:eastAsia="en-US"/>
-        </w:rPr>
-        <w:t>defendant</w:t>
-      </w:r>
-      <w:r>
-        <w:rPr>
-          <w:rFonts w:ascii="Arial" w:eastAsia="Arial" w:hAnsi="Arial" w:cs="Arial"/>
-          <w:lang w:val="en-US" w:eastAsia="en-US"/>
-        </w:rPr>
-        <w:t>.</w:t>
-      </w:r>
-      <w:r>
-        <w:rPr>
-          <w:rFonts w:ascii="Arial" w:eastAsia="Arial" w:hAnsi="Arial" w:cs="Arial"/>
-          <w:lang w:val="en-US" w:eastAsia="en-US"/>
-        </w:rPr>
-        <w:t>primaryAddress.PostCode</w:t>
-      </w:r>
-      <w:proofErr w:type="spellEnd"/>
-      <w:proofErr w:type="gramEnd"/>
-      <w:r>
-        <w:rPr>
-          <w:rFonts w:ascii="Arial" w:eastAsia="Arial" w:hAnsi="Arial" w:cs="Arial"/>
-          <w:lang w:val="en-US" w:eastAsia="en-US"/>
-        </w:rPr>
-        <w:t>&gt;&gt;</w:t>
-      </w:r>
-    </w:p>
-    <w:p>
-      <w:pPr>
-        <w:pStyle w:val="BodyText"/>
-        <w:spacing w:before="92" w:line="249" w:lineRule="auto"/>
-        <w:ind w:left="767" w:right="8329"/>
-        <w:rPr>
-          <w:sz w:val="20"/>
-          <w:szCs w:val="20"/>
-        </w:rPr>
-      </w:pPr>
-    </w:p>
-    <w:p>
-      <w:pPr>
-        <w:pStyle w:val="BodyText"/>
-        <w:spacing w:before="92" w:line="249" w:lineRule="auto"/>
-        <w:ind w:left="767" w:right="8329"/>
-        <w:rPr>
-          <w:sz w:val="20"/>
-          <w:szCs w:val="20"/>
-        </w:rPr>
-      </w:pPr>
-    </w:p>
-    <w:p>
-      <w:pPr>
-        <w:pStyle w:val="BodyText"/>
-        <w:spacing w:before="92" w:line="249" w:lineRule="auto"/>
-        <w:ind w:left="767" w:right="8329"/>
-        <w:rPr>
-          <w:sz w:val="20"/>
-          <w:szCs w:val="20"/>
-        </w:rPr>
-      </w:pPr>
-    </w:p>
-    <w:p>
-      <w:pPr>
-        <w:pStyle w:val="BodyText"/>
-        <w:spacing w:before="92" w:line="249" w:lineRule="auto"/>
-        <w:ind w:left="767" w:right="8329"/>
-        <w:rPr>
-          <w:sz w:val="20"/>
-          <w:szCs w:val="20"/>
-        </w:rPr>
-      </w:pPr>
-    </w:p>
-    <w:p>
-      <w:pPr>
-        <w:pStyle w:val="BodyText"/>
-        <w:tabs>
-          <w:tab w:val="left" w:pos="8293"/>
-        </w:tabs>
-        <w:spacing w:before="96"/>
-        <w:rPr>
           <w:rFonts w:eastAsia="Helvetica"/>
           <w:color w:val="000000" w:themeColor="text1"/>
         </w:rPr>
@@ -17901,7 +17883,6 @@
           <w:sz w:val="24"/>
           <w:szCs w:val="24"/>
         </w:rPr>
-        <w:lastRenderedPageBreak/>
         <w:t>you can apply to vary the judgment.</w:t>
       </w:r>
     </w:p>
@@ -19482,7 +19463,7 @@
 </file>
 
 <file path=word/endnotes.xml><?xml version="1.0" encoding="utf-8"?>
-<w:endnotes xmlns:wpc="http://schemas.microsoft.com/office/word/2010/wordprocessingCanvas" xmlns:cx="http://schemas.microsoft.com/office/drawing/2014/chartex" xmlns:cx1="http://schemas.microsoft.com/office/drawing/2015/9/8/chartex" xmlns:cx2="http://schemas.microsoft.com/office/drawing/2015/10/21/chartex" xmlns:cx3="http://schemas.microsoft.com/office/drawing/2016/5/9/chartex" xmlns:cx4="http://schemas.microsoft.com/office/drawing/2016/5/10/chartex" xmlns:cx5="http://schemas.microsoft.com/office/drawing/2016/5/11/chartex" xmlns:cx6="http://schemas.microsoft.com/office/drawing/2016/5/12/chartex" xmlns:cx7="http://schemas.microsoft.com/office/drawing/2016/5/13/chartex" xmlns:cx8="http://schemas.microsoft.com/office/drawing/2016/5/14/chartex" xmlns:mc="http://schemas.openxmlformats.org/markup-compatibility/2006" xmlns:aink="http://schemas.microsoft.com/office/drawing/2016/ink" xmlns:am3d="http://schemas.microsoft.com/office/drawing/2017/model3d" xmlns:o="urn:schemas-microsoft-com:office:office" xmlns:oel="http://schemas.microsoft.com/office/2019/extlst" xmlns:r="http://schemas.openxmlformats.org/officeDocument/2006/relationships" xmlns:m="http://schemas.openxmlformats.org/officeDocument/2006/math" xmlns:v="urn:schemas-microsoft-com:vml" xmlns:wp14="http://schemas.microsoft.com/office/word/2010/wordprocessingDrawing" xmlns:wp="http://schemas.openxmlformats.org/drawingml/2006/wordprocessingDrawing" xmlns:w10="urn:schemas-microsoft-com:office:word" xmlns:w="http://schemas.openxmlformats.org/wordprocessingml/2006/main" xmlns:w14="http://schemas.microsoft.com/office/word/2010/wordml" xmlns:w15="http://schemas.microsoft.com/office/word/2012/wordml" xmlns:w16cex="http://schemas.microsoft.com/office/word/2018/wordml/cex" xmlns:w16cid="http://schemas.microsoft.com/office/word/2016/wordml/cid" xmlns:w16="http://schemas.microsoft.com/office/word/2018/wordml" xmlns:w16du="http://schemas.microsoft.com/office/word/2023/wordml/word16du" xmlns:w16sdtdh="http://schemas.microsoft.com/office/word/2020/wordml/sdtdatahash" xmlns:w16se="http://schemas.microsoft.com/office/word/2015/wordml/symex" xmlns:wpg="http://schemas.microsoft.com/office/word/2010/wordprocessingGroup" xmlns:wpi="http://schemas.microsoft.com/office/word/2010/wordprocessingInk" xmlns:wne="http://schemas.microsoft.com/office/word/2006/wordml" xmlns:wps="http://schemas.microsoft.com/office/word/2010/wordprocessingShape" mc:Ignorable="w14 w15 w16se w16cid w16 w16cex w16sdtdh w16du wp14">
+<w:endnotes xmlns:wpc="http://schemas.microsoft.com/office/word/2010/wordprocessingCanvas" xmlns:cx="http://schemas.microsoft.com/office/drawing/2014/chartex" xmlns:cx1="http://schemas.microsoft.com/office/drawing/2015/9/8/chartex" xmlns:cx2="http://schemas.microsoft.com/office/drawing/2015/10/21/chartex" xmlns:cx3="http://schemas.microsoft.com/office/drawing/2016/5/9/chartex" xmlns:cx4="http://schemas.microsoft.com/office/drawing/2016/5/10/chartex" xmlns:cx5="http://schemas.microsoft.com/office/drawing/2016/5/11/chartex" xmlns:cx6="http://schemas.microsoft.com/office/drawing/2016/5/12/chartex" xmlns:cx7="http://schemas.microsoft.com/office/drawing/2016/5/13/chartex" xmlns:cx8="http://schemas.microsoft.com/office/drawing/2016/5/14/chartex" xmlns:mc="http://schemas.openxmlformats.org/markup-compatibility/2006" xmlns:aink="http://schemas.microsoft.com/office/drawing/2016/ink" xmlns:am3d="http://schemas.microsoft.com/office/drawing/2017/model3d" xmlns:o="urn:schemas-microsoft-com:office:office" xmlns:oel="http://schemas.microsoft.com/office/2019/extlst" xmlns:r="http://schemas.openxmlformats.org/officeDocument/2006/relationships" xmlns:m="http://schemas.openxmlformats.org/officeDocument/2006/math" xmlns:v="urn:schemas-microsoft-com:vml" xmlns:wp14="http://schemas.microsoft.com/office/word/2010/wordprocessingDrawing" xmlns:wp="http://schemas.openxmlformats.org/drawingml/2006/wordprocessingDrawing" xmlns:w10="urn:schemas-microsoft-com:office:word" xmlns:w="http://schemas.openxmlformats.org/wordprocessingml/2006/main" xmlns:w14="http://schemas.microsoft.com/office/word/2010/wordml" xmlns:w15="http://schemas.microsoft.com/office/word/2012/wordml" xmlns:w16cex="http://schemas.microsoft.com/office/word/2018/wordml/cex" xmlns:w16cid="http://schemas.microsoft.com/office/word/2016/wordml/cid" xmlns:w16="http://schemas.microsoft.com/office/word/2018/wordml" xmlns:w16du="http://schemas.microsoft.com/office/word/2023/wordml/word16du" xmlns:w16sdtdh="http://schemas.microsoft.com/office/word/2020/wordml/sdtdatahash" xmlns:w16sdtfl="http://schemas.microsoft.com/office/word/2024/wordml/sdtformatlock" xmlns:w16se="http://schemas.microsoft.com/office/word/2015/wordml/symex" xmlns:wpg="http://schemas.microsoft.com/office/word/2010/wordprocessingGroup" xmlns:wpi="http://schemas.microsoft.com/office/word/2010/wordprocessingInk" xmlns:wne="http://schemas.microsoft.com/office/word/2006/wordml" xmlns:wps="http://schemas.microsoft.com/office/word/2010/wordprocessingShape" mc:Ignorable="w14 w15 w16se w16cid w16 w16cex w16sdtdh w16sdtfl w16du wp14">
   <w:endnote w:type="separator" w:id="-1">
     <w:p>
       <w:r>
@@ -19501,7 +19482,7 @@
 </file>
 
 <file path=word/footer1.xml><?xml version="1.0" encoding="utf-8"?>
-<w:ftr xmlns:wpc="http://schemas.microsoft.com/office/word/2010/wordprocessingCanvas" xmlns:cx="http://schemas.microsoft.com/office/drawing/2014/chartex" xmlns:cx1="http://schemas.microsoft.com/office/drawing/2015/9/8/chartex" xmlns:cx2="http://schemas.microsoft.com/office/drawing/2015/10/21/chartex" xmlns:cx3="http://schemas.microsoft.com/office/drawing/2016/5/9/chartex" xmlns:cx4="http://schemas.microsoft.com/office/drawing/2016/5/10/chartex" xmlns:cx5="http://schemas.microsoft.com/office/drawing/2016/5/11/chartex" xmlns:cx6="http://schemas.microsoft.com/office/drawing/2016/5/12/chartex" xmlns:cx7="http://schemas.microsoft.com/office/drawing/2016/5/13/chartex" xmlns:cx8="http://schemas.microsoft.com/office/drawing/2016/5/14/chartex" xmlns:mc="http://schemas.openxmlformats.org/markup-compatibility/2006" xmlns:aink="http://schemas.microsoft.com/office/drawing/2016/ink" xmlns:am3d="http://schemas.microsoft.com/office/drawing/2017/model3d" xmlns:o="urn:schemas-microsoft-com:office:office" xmlns:oel="http://schemas.microsoft.com/office/2019/extlst" xmlns:r="http://schemas.openxmlformats.org/officeDocument/2006/relationships" xmlns:m="http://schemas.openxmlformats.org/officeDocument/2006/math" xmlns:v="urn:schemas-microsoft-com:vml" xmlns:wp14="http://schemas.microsoft.com/office/word/2010/wordprocessingDrawing" xmlns:wp="http://schemas.openxmlformats.org/drawingml/2006/wordprocessingDrawing" xmlns:w10="urn:schemas-microsoft-com:office:word" xmlns:w="http://schemas.openxmlformats.org/wordprocessingml/2006/main" xmlns:w14="http://schemas.microsoft.com/office/word/2010/wordml" xmlns:w15="http://schemas.microsoft.com/office/word/2012/wordml" xmlns:w16cex="http://schemas.microsoft.com/office/word/2018/wordml/cex" xmlns:w16cid="http://schemas.microsoft.com/office/word/2016/wordml/cid" xmlns:w16="http://schemas.microsoft.com/office/word/2018/wordml" xmlns:w16du="http://schemas.microsoft.com/office/word/2023/wordml/word16du" xmlns:w16sdtdh="http://schemas.microsoft.com/office/word/2020/wordml/sdtdatahash" xmlns:w16se="http://schemas.microsoft.com/office/word/2015/wordml/symex" xmlns:wpg="http://schemas.microsoft.com/office/word/2010/wordprocessingGroup" xmlns:wpi="http://schemas.microsoft.com/office/word/2010/wordprocessingInk" xmlns:wne="http://schemas.microsoft.com/office/word/2006/wordml" xmlns:wps="http://schemas.microsoft.com/office/word/2010/wordprocessingShape" mc:Ignorable="w14 w15 w16se w16cid w16 w16cex w16sdtdh w16du wp14">
+<w:ftr xmlns:wpc="http://schemas.microsoft.com/office/word/2010/wordprocessingCanvas" xmlns:cx="http://schemas.microsoft.com/office/drawing/2014/chartex" xmlns:cx1="http://schemas.microsoft.com/office/drawing/2015/9/8/chartex" xmlns:cx2="http://schemas.microsoft.com/office/drawing/2015/10/21/chartex" xmlns:cx3="http://schemas.microsoft.com/office/drawing/2016/5/9/chartex" xmlns:cx4="http://schemas.microsoft.com/office/drawing/2016/5/10/chartex" xmlns:cx5="http://schemas.microsoft.com/office/drawing/2016/5/11/chartex" xmlns:cx6="http://schemas.microsoft.com/office/drawing/2016/5/12/chartex" xmlns:cx7="http://schemas.microsoft.com/office/drawing/2016/5/13/chartex" xmlns:cx8="http://schemas.microsoft.com/office/drawing/2016/5/14/chartex" xmlns:mc="http://schemas.openxmlformats.org/markup-compatibility/2006" xmlns:aink="http://schemas.microsoft.com/office/drawing/2016/ink" xmlns:am3d="http://schemas.microsoft.com/office/drawing/2017/model3d" xmlns:o="urn:schemas-microsoft-com:office:office" xmlns:oel="http://schemas.microsoft.com/office/2019/extlst" xmlns:r="http://schemas.openxmlformats.org/officeDocument/2006/relationships" xmlns:m="http://schemas.openxmlformats.org/officeDocument/2006/math" xmlns:v="urn:schemas-microsoft-com:vml" xmlns:wp14="http://schemas.microsoft.com/office/word/2010/wordprocessingDrawing" xmlns:wp="http://schemas.openxmlformats.org/drawingml/2006/wordprocessingDrawing" xmlns:w10="urn:schemas-microsoft-com:office:word" xmlns:w="http://schemas.openxmlformats.org/wordprocessingml/2006/main" xmlns:w14="http://schemas.microsoft.com/office/word/2010/wordml" xmlns:w15="http://schemas.microsoft.com/office/word/2012/wordml" xmlns:w16cex="http://schemas.microsoft.com/office/word/2018/wordml/cex" xmlns:w16cid="http://schemas.microsoft.com/office/word/2016/wordml/cid" xmlns:w16="http://schemas.microsoft.com/office/word/2018/wordml" xmlns:w16du="http://schemas.microsoft.com/office/word/2023/wordml/word16du" xmlns:w16sdtdh="http://schemas.microsoft.com/office/word/2020/wordml/sdtdatahash" xmlns:w16sdtfl="http://schemas.microsoft.com/office/word/2024/wordml/sdtformatlock" xmlns:w16se="http://schemas.microsoft.com/office/word/2015/wordml/symex" xmlns:wpg="http://schemas.microsoft.com/office/word/2010/wordprocessingGroup" xmlns:wpi="http://schemas.microsoft.com/office/word/2010/wordprocessingInk" xmlns:wne="http://schemas.microsoft.com/office/word/2006/wordml" xmlns:wps="http://schemas.microsoft.com/office/word/2010/wordprocessingShape" mc:Ignorable="w14 w15 w16se w16cid w16 w16cex w16sdtdh w16sdtfl w16du wp14">
   <w:p>
     <w:pPr>
       <w:pStyle w:val="Footer"/>
@@ -19629,7 +19610,7 @@
 </file>
 
 <file path=word/footer2.xml><?xml version="1.0" encoding="utf-8"?>
-<w:ftr xmlns:wpc="http://schemas.microsoft.com/office/word/2010/wordprocessingCanvas" xmlns:cx="http://schemas.microsoft.com/office/drawing/2014/chartex" xmlns:cx1="http://schemas.microsoft.com/office/drawing/2015/9/8/chartex" xmlns:cx2="http://schemas.microsoft.com/office/drawing/2015/10/21/chartex" xmlns:cx3="http://schemas.microsoft.com/office/drawing/2016/5/9/chartex" xmlns:cx4="http://schemas.microsoft.com/office/drawing/2016/5/10/chartex" xmlns:cx5="http://schemas.microsoft.com/office/drawing/2016/5/11/chartex" xmlns:cx6="http://schemas.microsoft.com/office/drawing/2016/5/12/chartex" xmlns:cx7="http://schemas.microsoft.com/office/drawing/2016/5/13/chartex" xmlns:cx8="http://schemas.microsoft.com/office/drawing/2016/5/14/chartex" xmlns:mc="http://schemas.openxmlformats.org/markup-compatibility/2006" xmlns:aink="http://schemas.microsoft.com/office/drawing/2016/ink" xmlns:am3d="http://schemas.microsoft.com/office/drawing/2017/model3d" xmlns:o="urn:schemas-microsoft-com:office:office" xmlns:oel="http://schemas.microsoft.com/office/2019/extlst" xmlns:r="http://schemas.openxmlformats.org/officeDocument/2006/relationships" xmlns:m="http://schemas.openxmlformats.org/officeDocument/2006/math" xmlns:v="urn:schemas-microsoft-com:vml" xmlns:wp14="http://schemas.microsoft.com/office/word/2010/wordprocessingDrawing" xmlns:wp="http://schemas.openxmlformats.org/drawingml/2006/wordprocessingDrawing" xmlns:w10="urn:schemas-microsoft-com:office:word" xmlns:w="http://schemas.openxmlformats.org/wordprocessingml/2006/main" xmlns:w14="http://schemas.microsoft.com/office/word/2010/wordml" xmlns:w15="http://schemas.microsoft.com/office/word/2012/wordml" xmlns:w16cex="http://schemas.microsoft.com/office/word/2018/wordml/cex" xmlns:w16cid="http://schemas.microsoft.com/office/word/2016/wordml/cid" xmlns:w16="http://schemas.microsoft.com/office/word/2018/wordml" xmlns:w16du="http://schemas.microsoft.com/office/word/2023/wordml/word16du" xmlns:w16sdtdh="http://schemas.microsoft.com/office/word/2020/wordml/sdtdatahash" xmlns:w16se="http://schemas.microsoft.com/office/word/2015/wordml/symex" xmlns:wpg="http://schemas.microsoft.com/office/word/2010/wordprocessingGroup" xmlns:wpi="http://schemas.microsoft.com/office/word/2010/wordprocessingInk" xmlns:wne="http://schemas.microsoft.com/office/word/2006/wordml" xmlns:wps="http://schemas.microsoft.com/office/word/2010/wordprocessingShape" mc:Ignorable="w14 w15 w16se w16cid w16 w16cex w16sdtdh w16du wp14">
+<w:ftr xmlns:wpc="http://schemas.microsoft.com/office/word/2010/wordprocessingCanvas" xmlns:cx="http://schemas.microsoft.com/office/drawing/2014/chartex" xmlns:cx1="http://schemas.microsoft.com/office/drawing/2015/9/8/chartex" xmlns:cx2="http://schemas.microsoft.com/office/drawing/2015/10/21/chartex" xmlns:cx3="http://schemas.microsoft.com/office/drawing/2016/5/9/chartex" xmlns:cx4="http://schemas.microsoft.com/office/drawing/2016/5/10/chartex" xmlns:cx5="http://schemas.microsoft.com/office/drawing/2016/5/11/chartex" xmlns:cx6="http://schemas.microsoft.com/office/drawing/2016/5/12/chartex" xmlns:cx7="http://schemas.microsoft.com/office/drawing/2016/5/13/chartex" xmlns:cx8="http://schemas.microsoft.com/office/drawing/2016/5/14/chartex" xmlns:mc="http://schemas.openxmlformats.org/markup-compatibility/2006" xmlns:aink="http://schemas.microsoft.com/office/drawing/2016/ink" xmlns:am3d="http://schemas.microsoft.com/office/drawing/2017/model3d" xmlns:o="urn:schemas-microsoft-com:office:office" xmlns:oel="http://schemas.microsoft.com/office/2019/extlst" xmlns:r="http://schemas.openxmlformats.org/officeDocument/2006/relationships" xmlns:m="http://schemas.openxmlformats.org/officeDocument/2006/math" xmlns:v="urn:schemas-microsoft-com:vml" xmlns:wp14="http://schemas.microsoft.com/office/word/2010/wordprocessingDrawing" xmlns:wp="http://schemas.openxmlformats.org/drawingml/2006/wordprocessingDrawing" xmlns:w10="urn:schemas-microsoft-com:office:word" xmlns:w="http://schemas.openxmlformats.org/wordprocessingml/2006/main" xmlns:w14="http://schemas.microsoft.com/office/word/2010/wordml" xmlns:w15="http://schemas.microsoft.com/office/word/2012/wordml" xmlns:w16cex="http://schemas.microsoft.com/office/word/2018/wordml/cex" xmlns:w16cid="http://schemas.microsoft.com/office/word/2016/wordml/cid" xmlns:w16="http://schemas.microsoft.com/office/word/2018/wordml" xmlns:w16du="http://schemas.microsoft.com/office/word/2023/wordml/word16du" xmlns:w16sdtdh="http://schemas.microsoft.com/office/word/2020/wordml/sdtdatahash" xmlns:w16sdtfl="http://schemas.microsoft.com/office/word/2024/wordml/sdtformatlock" xmlns:w16se="http://schemas.microsoft.com/office/word/2015/wordml/symex" xmlns:wpg="http://schemas.microsoft.com/office/word/2010/wordprocessingGroup" xmlns:wpi="http://schemas.microsoft.com/office/word/2010/wordprocessingInk" xmlns:wne="http://schemas.microsoft.com/office/word/2006/wordml" xmlns:wps="http://schemas.microsoft.com/office/word/2010/wordprocessingShape" mc:Ignorable="w14 w15 w16se w16cid w16 w16cex w16sdtdh w16sdtfl w16du wp14">
   <w:p>
     <w:pPr>
       <w:pStyle w:val="Footer"/>
@@ -19757,7 +19738,7 @@
 </file>
 
 <file path=word/footer3.xml><?xml version="1.0" encoding="utf-8"?>
-<w:ftr xmlns:wpc="http://schemas.microsoft.com/office/word/2010/wordprocessingCanvas" xmlns:cx="http://schemas.microsoft.com/office/drawing/2014/chartex" xmlns:cx1="http://schemas.microsoft.com/office/drawing/2015/9/8/chartex" xmlns:cx2="http://schemas.microsoft.com/office/drawing/2015/10/21/chartex" xmlns:cx3="http://schemas.microsoft.com/office/drawing/2016/5/9/chartex" xmlns:cx4="http://schemas.microsoft.com/office/drawing/2016/5/10/chartex" xmlns:cx5="http://schemas.microsoft.com/office/drawing/2016/5/11/chartex" xmlns:cx6="http://schemas.microsoft.com/office/drawing/2016/5/12/chartex" xmlns:cx7="http://schemas.microsoft.com/office/drawing/2016/5/13/chartex" xmlns:cx8="http://schemas.microsoft.com/office/drawing/2016/5/14/chartex" xmlns:mc="http://schemas.openxmlformats.org/markup-compatibility/2006" xmlns:aink="http://schemas.microsoft.com/office/drawing/2016/ink" xmlns:am3d="http://schemas.microsoft.com/office/drawing/2017/model3d" xmlns:o="urn:schemas-microsoft-com:office:office" xmlns:oel="http://schemas.microsoft.com/office/2019/extlst" xmlns:r="http://schemas.openxmlformats.org/officeDocument/2006/relationships" xmlns:m="http://schemas.openxmlformats.org/officeDocument/2006/math" xmlns:v="urn:schemas-microsoft-com:vml" xmlns:wp14="http://schemas.microsoft.com/office/word/2010/wordprocessingDrawing" xmlns:wp="http://schemas.openxmlformats.org/drawingml/2006/wordprocessingDrawing" xmlns:w10="urn:schemas-microsoft-com:office:word" xmlns:w="http://schemas.openxmlformats.org/wordprocessingml/2006/main" xmlns:w14="http://schemas.microsoft.com/office/word/2010/wordml" xmlns:w15="http://schemas.microsoft.com/office/word/2012/wordml" xmlns:w16cex="http://schemas.microsoft.com/office/word/2018/wordml/cex" xmlns:w16cid="http://schemas.microsoft.com/office/word/2016/wordml/cid" xmlns:w16="http://schemas.microsoft.com/office/word/2018/wordml" xmlns:w16du="http://schemas.microsoft.com/office/word/2023/wordml/word16du" xmlns:w16sdtdh="http://schemas.microsoft.com/office/word/2020/wordml/sdtdatahash" xmlns:w16se="http://schemas.microsoft.com/office/word/2015/wordml/symex" xmlns:wpg="http://schemas.microsoft.com/office/word/2010/wordprocessingGroup" xmlns:wpi="http://schemas.microsoft.com/office/word/2010/wordprocessingInk" xmlns:wne="http://schemas.microsoft.com/office/word/2006/wordml" xmlns:wps="http://schemas.microsoft.com/office/word/2010/wordprocessingShape" mc:Ignorable="w14 w15 w16se w16cid w16 w16cex w16sdtdh w16du wp14">
+<w:ftr xmlns:wpc="http://schemas.microsoft.com/office/word/2010/wordprocessingCanvas" xmlns:cx="http://schemas.microsoft.com/office/drawing/2014/chartex" xmlns:cx1="http://schemas.microsoft.com/office/drawing/2015/9/8/chartex" xmlns:cx2="http://schemas.microsoft.com/office/drawing/2015/10/21/chartex" xmlns:cx3="http://schemas.microsoft.com/office/drawing/2016/5/9/chartex" xmlns:cx4="http://schemas.microsoft.com/office/drawing/2016/5/10/chartex" xmlns:cx5="http://schemas.microsoft.com/office/drawing/2016/5/11/chartex" xmlns:cx6="http://schemas.microsoft.com/office/drawing/2016/5/12/chartex" xmlns:cx7="http://schemas.microsoft.com/office/drawing/2016/5/13/chartex" xmlns:cx8="http://schemas.microsoft.com/office/drawing/2016/5/14/chartex" xmlns:mc="http://schemas.openxmlformats.org/markup-compatibility/2006" xmlns:aink="http://schemas.microsoft.com/office/drawing/2016/ink" xmlns:am3d="http://schemas.microsoft.com/office/drawing/2017/model3d" xmlns:o="urn:schemas-microsoft-com:office:office" xmlns:oel="http://schemas.microsoft.com/office/2019/extlst" xmlns:r="http://schemas.openxmlformats.org/officeDocument/2006/relationships" xmlns:m="http://schemas.openxmlformats.org/officeDocument/2006/math" xmlns:v="urn:schemas-microsoft-com:vml" xmlns:wp14="http://schemas.microsoft.com/office/word/2010/wordprocessingDrawing" xmlns:wp="http://schemas.openxmlformats.org/drawingml/2006/wordprocessingDrawing" xmlns:w10="urn:schemas-microsoft-com:office:word" xmlns:w="http://schemas.openxmlformats.org/wordprocessingml/2006/main" xmlns:w14="http://schemas.microsoft.com/office/word/2010/wordml" xmlns:w15="http://schemas.microsoft.com/office/word/2012/wordml" xmlns:w16cex="http://schemas.microsoft.com/office/word/2018/wordml/cex" xmlns:w16cid="http://schemas.microsoft.com/office/word/2016/wordml/cid" xmlns:w16="http://schemas.microsoft.com/office/word/2018/wordml" xmlns:w16du="http://schemas.microsoft.com/office/word/2023/wordml/word16du" xmlns:w16sdtdh="http://schemas.microsoft.com/office/word/2020/wordml/sdtdatahash" xmlns:w16sdtfl="http://schemas.microsoft.com/office/word/2024/wordml/sdtformatlock" xmlns:w16se="http://schemas.microsoft.com/office/word/2015/wordml/symex" xmlns:wpg="http://schemas.microsoft.com/office/word/2010/wordprocessingGroup" xmlns:wpi="http://schemas.microsoft.com/office/word/2010/wordprocessingInk" xmlns:wne="http://schemas.microsoft.com/office/word/2006/wordml" xmlns:wps="http://schemas.microsoft.com/office/word/2010/wordprocessingShape" mc:Ignorable="w14 w15 w16se w16cid w16 w16cex w16sdtdh w16sdtfl w16du wp14">
   <w:p>
     <w:pPr>
       <w:pStyle w:val="Footer"/>
@@ -19885,7 +19866,7 @@
 </file>
 
 <file path=word/footnotes.xml><?xml version="1.0" encoding="utf-8"?>
-<w:footnotes xmlns:wpc="http://schemas.microsoft.com/office/word/2010/wordprocessingCanvas" xmlns:cx="http://schemas.microsoft.com/office/drawing/2014/chartex" xmlns:cx1="http://schemas.microsoft.com/office/drawing/2015/9/8/chartex" xmlns:cx2="http://schemas.microsoft.com/office/drawing/2015/10/21/chartex" xmlns:cx3="http://schemas.microsoft.com/office/drawing/2016/5/9/chartex" xmlns:cx4="http://schemas.microsoft.com/office/drawing/2016/5/10/chartex" xmlns:cx5="http://schemas.microsoft.com/office/drawing/2016/5/11/chartex" xmlns:cx6="http://schemas.microsoft.com/office/drawing/2016/5/12/chartex" xmlns:cx7="http://schemas.microsoft.com/office/drawing/2016/5/13/chartex" xmlns:cx8="http://schemas.microsoft.com/office/drawing/2016/5/14/chartex" xmlns:mc="http://schemas.openxmlformats.org/markup-compatibility/2006" xmlns:aink="http://schemas.microsoft.com/office/drawing/2016/ink" xmlns:am3d="http://schemas.microsoft.com/office/drawing/2017/model3d" xmlns:o="urn:schemas-microsoft-com:office:office" xmlns:oel="http://schemas.microsoft.com/office/2019/extlst" xmlns:r="http://schemas.openxmlformats.org/officeDocument/2006/relationships" xmlns:m="http://schemas.openxmlformats.org/officeDocument/2006/math" xmlns:v="urn:schemas-microsoft-com:vml" xmlns:wp14="http://schemas.microsoft.com/office/word/2010/wordprocessingDrawing" xmlns:wp="http://schemas.openxmlformats.org/drawingml/2006/wordprocessingDrawing" xmlns:w10="urn:schemas-microsoft-com:office:word" xmlns:w="http://schemas.openxmlformats.org/wordprocessingml/2006/main" xmlns:w14="http://schemas.microsoft.com/office/word/2010/wordml" xmlns:w15="http://schemas.microsoft.com/office/word/2012/wordml" xmlns:w16cex="http://schemas.microsoft.com/office/word/2018/wordml/cex" xmlns:w16cid="http://schemas.microsoft.com/office/word/2016/wordml/cid" xmlns:w16="http://schemas.microsoft.com/office/word/2018/wordml" xmlns:w16du="http://schemas.microsoft.com/office/word/2023/wordml/word16du" xmlns:w16sdtdh="http://schemas.microsoft.com/office/word/2020/wordml/sdtdatahash" xmlns:w16se="http://schemas.microsoft.com/office/word/2015/wordml/symex" xmlns:wpg="http://schemas.microsoft.com/office/word/2010/wordprocessingGroup" xmlns:wpi="http://schemas.microsoft.com/office/word/2010/wordprocessingInk" xmlns:wne="http://schemas.microsoft.com/office/word/2006/wordml" xmlns:wps="http://schemas.microsoft.com/office/word/2010/wordprocessingShape" mc:Ignorable="w14 w15 w16se w16cid w16 w16cex w16sdtdh w16du wp14">
+<w:footnotes xmlns:wpc="http://schemas.microsoft.com/office/word/2010/wordprocessingCanvas" xmlns:cx="http://schemas.microsoft.com/office/drawing/2014/chartex" xmlns:cx1="http://schemas.microsoft.com/office/drawing/2015/9/8/chartex" xmlns:cx2="http://schemas.microsoft.com/office/drawing/2015/10/21/chartex" xmlns:cx3="http://schemas.microsoft.com/office/drawing/2016/5/9/chartex" xmlns:cx4="http://schemas.microsoft.com/office/drawing/2016/5/10/chartex" xmlns:cx5="http://schemas.microsoft.com/office/drawing/2016/5/11/chartex" xmlns:cx6="http://schemas.microsoft.com/office/drawing/2016/5/12/chartex" xmlns:cx7="http://schemas.microsoft.com/office/drawing/2016/5/13/chartex" xmlns:cx8="http://schemas.microsoft.com/office/drawing/2016/5/14/chartex" xmlns:mc="http://schemas.openxmlformats.org/markup-compatibility/2006" xmlns:aink="http://schemas.microsoft.com/office/drawing/2016/ink" xmlns:am3d="http://schemas.microsoft.com/office/drawing/2017/model3d" xmlns:o="urn:schemas-microsoft-com:office:office" xmlns:oel="http://schemas.microsoft.com/office/2019/extlst" xmlns:r="http://schemas.openxmlformats.org/officeDocument/2006/relationships" xmlns:m="http://schemas.openxmlformats.org/officeDocument/2006/math" xmlns:v="urn:schemas-microsoft-com:vml" xmlns:wp14="http://schemas.microsoft.com/office/word/2010/wordprocessingDrawing" xmlns:wp="http://schemas.openxmlformats.org/drawingml/2006/wordprocessingDrawing" xmlns:w10="urn:schemas-microsoft-com:office:word" xmlns:w="http://schemas.openxmlformats.org/wordprocessingml/2006/main" xmlns:w14="http://schemas.microsoft.com/office/word/2010/wordml" xmlns:w15="http://schemas.microsoft.com/office/word/2012/wordml" xmlns:w16cex="http://schemas.microsoft.com/office/word/2018/wordml/cex" xmlns:w16cid="http://schemas.microsoft.com/office/word/2016/wordml/cid" xmlns:w16="http://schemas.microsoft.com/office/word/2018/wordml" xmlns:w16du="http://schemas.microsoft.com/office/word/2023/wordml/word16du" xmlns:w16sdtdh="http://schemas.microsoft.com/office/word/2020/wordml/sdtdatahash" xmlns:w16sdtfl="http://schemas.microsoft.com/office/word/2024/wordml/sdtformatlock" xmlns:w16se="http://schemas.microsoft.com/office/word/2015/wordml/symex" xmlns:wpg="http://schemas.microsoft.com/office/word/2010/wordprocessingGroup" xmlns:wpi="http://schemas.microsoft.com/office/word/2010/wordprocessingInk" xmlns:wne="http://schemas.microsoft.com/office/word/2006/wordml" xmlns:wps="http://schemas.microsoft.com/office/word/2010/wordprocessingShape" mc:Ignorable="w14 w15 w16se w16cid w16 w16cex w16sdtdh w16sdtfl w16du wp14">
   <w:footnote w:type="separator" w:id="-1">
     <w:p>
       <w:r>
@@ -19904,7 +19885,7 @@
 </file>
 
 <file path=word/numbering.xml><?xml version="1.0" encoding="utf-8"?>
-<w:numbering xmlns:wpc="http://schemas.microsoft.com/office/word/2010/wordprocessingCanvas" xmlns:cx="http://schemas.microsoft.com/office/drawing/2014/chartex" xmlns:cx1="http://schemas.microsoft.com/office/drawing/2015/9/8/chartex" xmlns:cx2="http://schemas.microsoft.com/office/drawing/2015/10/21/chartex" xmlns:cx3="http://schemas.microsoft.com/office/drawing/2016/5/9/chartex" xmlns:cx4="http://schemas.microsoft.com/office/drawing/2016/5/10/chartex" xmlns:cx5="http://schemas.microsoft.com/office/drawing/2016/5/11/chartex" xmlns:cx6="http://schemas.microsoft.com/office/drawing/2016/5/12/chartex" xmlns:cx7="http://schemas.microsoft.com/office/drawing/2016/5/13/chartex" xmlns:cx8="http://schemas.microsoft.com/office/drawing/2016/5/14/chartex" xmlns:mc="http://schemas.openxmlformats.org/markup-compatibility/2006" xmlns:aink="http://schemas.microsoft.com/office/drawing/2016/ink" xmlns:am3d="http://schemas.microsoft.com/office/drawing/2017/model3d" xmlns:o="urn:schemas-microsoft-com:office:office" xmlns:oel="http://schemas.microsoft.com/office/2019/extlst" xmlns:r="http://schemas.openxmlformats.org/officeDocument/2006/relationships" xmlns:m="http://schemas.openxmlformats.org/officeDocument/2006/math" xmlns:v="urn:schemas-microsoft-com:vml" xmlns:wp14="http://schemas.microsoft.com/office/word/2010/wordprocessingDrawing" xmlns:wp="http://schemas.openxmlformats.org/drawingml/2006/wordprocessingDrawing" xmlns:w10="urn:schemas-microsoft-com:office:word" xmlns:w="http://schemas.openxmlformats.org/wordprocessingml/2006/main" xmlns:w14="http://schemas.microsoft.com/office/word/2010/wordml" xmlns:w15="http://schemas.microsoft.com/office/word/2012/wordml" xmlns:w16cex="http://schemas.microsoft.com/office/word/2018/wordml/cex" xmlns:w16cid="http://schemas.microsoft.com/office/word/2016/wordml/cid" xmlns:w16="http://schemas.microsoft.com/office/word/2018/wordml" xmlns:w16du="http://schemas.microsoft.com/office/word/2023/wordml/word16du" xmlns:w16sdtdh="http://schemas.microsoft.com/office/word/2020/wordml/sdtdatahash" xmlns:w16se="http://schemas.microsoft.com/office/word/2015/wordml/symex" xmlns:wpg="http://schemas.microsoft.com/office/word/2010/wordprocessingGroup" xmlns:wpi="http://schemas.microsoft.com/office/word/2010/wordprocessingInk" xmlns:wne="http://schemas.microsoft.com/office/word/2006/wordml" xmlns:wps="http://schemas.microsoft.com/office/word/2010/wordprocessingShape" mc:Ignorable="w14 w15 w16se w16cid w16 w16cex w16sdtdh w16du wp14">
+<w:numbering xmlns:wpc="http://schemas.microsoft.com/office/word/2010/wordprocessingCanvas" xmlns:cx="http://schemas.microsoft.com/office/drawing/2014/chartex" xmlns:cx1="http://schemas.microsoft.com/office/drawing/2015/9/8/chartex" xmlns:cx2="http://schemas.microsoft.com/office/drawing/2015/10/21/chartex" xmlns:cx3="http://schemas.microsoft.com/office/drawing/2016/5/9/chartex" xmlns:cx4="http://schemas.microsoft.com/office/drawing/2016/5/10/chartex" xmlns:cx5="http://schemas.microsoft.com/office/drawing/2016/5/11/chartex" xmlns:cx6="http://schemas.microsoft.com/office/drawing/2016/5/12/chartex" xmlns:cx7="http://schemas.microsoft.com/office/drawing/2016/5/13/chartex" xmlns:cx8="http://schemas.microsoft.com/office/drawing/2016/5/14/chartex" xmlns:mc="http://schemas.openxmlformats.org/markup-compatibility/2006" xmlns:aink="http://schemas.microsoft.com/office/drawing/2016/ink" xmlns:am3d="http://schemas.microsoft.com/office/drawing/2017/model3d" xmlns:o="urn:schemas-microsoft-com:office:office" xmlns:oel="http://schemas.microsoft.com/office/2019/extlst" xmlns:r="http://schemas.openxmlformats.org/officeDocument/2006/relationships" xmlns:m="http://schemas.openxmlformats.org/officeDocument/2006/math" xmlns:v="urn:schemas-microsoft-com:vml" xmlns:wp14="http://schemas.microsoft.com/office/word/2010/wordprocessingDrawing" xmlns:wp="http://schemas.openxmlformats.org/drawingml/2006/wordprocessingDrawing" xmlns:w10="urn:schemas-microsoft-com:office:word" xmlns:w="http://schemas.openxmlformats.org/wordprocessingml/2006/main" xmlns:w14="http://schemas.microsoft.com/office/word/2010/wordml" xmlns:w15="http://schemas.microsoft.com/office/word/2012/wordml" xmlns:w16cex="http://schemas.microsoft.com/office/word/2018/wordml/cex" xmlns:w16cid="http://schemas.microsoft.com/office/word/2016/wordml/cid" xmlns:w16="http://schemas.microsoft.com/office/word/2018/wordml" xmlns:w16du="http://schemas.microsoft.com/office/word/2023/wordml/word16du" xmlns:w16sdtdh="http://schemas.microsoft.com/office/word/2020/wordml/sdtdatahash" xmlns:w16sdtfl="http://schemas.microsoft.com/office/word/2024/wordml/sdtformatlock" xmlns:w16se="http://schemas.microsoft.com/office/word/2015/wordml/symex" xmlns:wpg="http://schemas.microsoft.com/office/word/2010/wordprocessingGroup" xmlns:wpi="http://schemas.microsoft.com/office/word/2010/wordprocessingInk" xmlns:wne="http://schemas.microsoft.com/office/word/2006/wordml" xmlns:wps="http://schemas.microsoft.com/office/word/2010/wordprocessingShape" mc:Ignorable="w14 w15 w16se w16cid w16 w16cex w16sdtdh w16sdtfl w16du wp14">
   <w:abstractNum w:abstractNumId="0" w15:restartNumberingAfterBreak="0">
     <w:nsid w:val="027915A1"/>
     <w:multiLevelType w:val="hybridMultilevel"/>
@@ -20257,7 +20238,7 @@
 </file>
 
 <file path=word/styles.xml><?xml version="1.0" encoding="utf-8"?>
-<w:styles xmlns:mc="http://schemas.openxmlformats.org/markup-compatibility/2006" xmlns:r="http://schemas.openxmlformats.org/officeDocument/2006/relationships" xmlns:w="http://schemas.openxmlformats.org/wordprocessingml/2006/main" xmlns:w14="http://schemas.microsoft.com/office/word/2010/wordml" xmlns:w15="http://schemas.microsoft.com/office/word/2012/wordml" xmlns:w16cex="http://schemas.microsoft.com/office/word/2018/wordml/cex" xmlns:w16cid="http://schemas.microsoft.com/office/word/2016/wordml/cid" xmlns:w16="http://schemas.microsoft.com/office/word/2018/wordml" xmlns:w16du="http://schemas.microsoft.com/office/word/2023/wordml/word16du" xmlns:w16sdtdh="http://schemas.microsoft.com/office/word/2020/wordml/sdtdatahash" xmlns:w16se="http://schemas.microsoft.com/office/word/2015/wordml/symex" mc:Ignorable="w14 w15 w16se w16cid w16 w16cex w16sdtdh w16du">
+<w:styles xmlns:mc="http://schemas.openxmlformats.org/markup-compatibility/2006" xmlns:r="http://schemas.openxmlformats.org/officeDocument/2006/relationships" xmlns:w="http://schemas.openxmlformats.org/wordprocessingml/2006/main" xmlns:w14="http://schemas.microsoft.com/office/word/2010/wordml" xmlns:w15="http://schemas.microsoft.com/office/word/2012/wordml" xmlns:w16cex="http://schemas.microsoft.com/office/word/2018/wordml/cex" xmlns:w16cid="http://schemas.microsoft.com/office/word/2016/wordml/cid" xmlns:w16="http://schemas.microsoft.com/office/word/2018/wordml" xmlns:w16du="http://schemas.microsoft.com/office/word/2023/wordml/word16du" xmlns:w16sdtdh="http://schemas.microsoft.com/office/word/2020/wordml/sdtdatahash" xmlns:w16sdtfl="http://schemas.microsoft.com/office/word/2024/wordml/sdtformatlock" xmlns:w16se="http://schemas.microsoft.com/office/word/2015/wordml/symex" mc:Ignorable="w14 w15 w16se w16cid w16 w16cex w16sdtdh w16sdtfl w16du">
   <w:docDefaults>
     <w:rPrDefault>
       <w:rPr>

</xml_diff>